<commit_message>
Updated doc a bit
</commit_message>
<xml_diff>
--- a/Proposal/Proposal.docx
+++ b/Proposal/Proposal.docx
@@ -6,7 +6,7 @@
       <w:pPr>
         <w:pStyle w:val="Title"/>
         <w:spacing w:line="276" w:lineRule="auto"/>
-        <w:jc w:val="both"/>
+        <w:jc w:val="center"/>
       </w:pPr>
       <w:r>
         <w:rPr>
@@ -55,7 +55,7 @@
           <w:bottom w:val="single" w:sz="6" w:space="1" w:color="auto"/>
         </w:pBdr>
         <w:spacing w:line="276" w:lineRule="auto"/>
-        <w:jc w:val="both"/>
+        <w:jc w:val="center"/>
       </w:pPr>
       <w:r>
         <w:t>Final Year Project</w:t>
@@ -63,24 +63,24 @@
     </w:p>
     <w:p>
       <w:pPr>
-        <w:jc w:val="both"/>
+        <w:jc w:val="center"/>
       </w:pPr>
     </w:p>
     <w:p>
       <w:pPr>
         <w:pStyle w:val="Title"/>
         <w:spacing w:line="276" w:lineRule="auto"/>
-        <w:jc w:val="both"/>
-      </w:pPr>
-      <w:r>
-        <w:t xml:space="preserve">3D Mobile Application </w:t>
+        <w:jc w:val="center"/>
+      </w:pPr>
+      <w:r>
+        <w:t>3D Mobile Application</w:t>
       </w:r>
     </w:p>
     <w:p>
       <w:pPr>
         <w:pStyle w:val="Title"/>
         <w:spacing w:line="276" w:lineRule="auto"/>
-        <w:jc w:val="both"/>
+        <w:jc w:val="center"/>
       </w:pPr>
       <w:r>
         <w:t>For</w:t>
@@ -93,7 +93,7 @@
           <w:bottom w:val="single" w:sz="6" w:space="1" w:color="auto"/>
         </w:pBdr>
         <w:spacing w:line="276" w:lineRule="auto"/>
-        <w:jc w:val="both"/>
+        <w:jc w:val="center"/>
       </w:pPr>
       <w:r>
         <w:t>Learning Human Brain</w:t>
@@ -103,7 +103,7 @@
       <w:pPr>
         <w:pStyle w:val="Title"/>
         <w:spacing w:line="276" w:lineRule="auto"/>
-        <w:jc w:val="both"/>
+        <w:jc w:val="center"/>
       </w:pPr>
       <w:r>
         <w:t>Group Members</w:t>
@@ -113,7 +113,7 @@
       <w:pPr>
         <w:pStyle w:val="Title"/>
         <w:spacing w:line="276" w:lineRule="auto"/>
-        <w:jc w:val="both"/>
+        <w:jc w:val="center"/>
         <w:rPr>
           <w:sz w:val="40"/>
         </w:rPr>
@@ -136,7 +136,7 @@
       <w:pPr>
         <w:pStyle w:val="Title"/>
         <w:spacing w:line="276" w:lineRule="auto"/>
-        <w:jc w:val="both"/>
+        <w:jc w:val="center"/>
         <w:rPr>
           <w:sz w:val="40"/>
         </w:rPr>
@@ -177,7 +177,7 @@
       <w:pPr>
         <w:pStyle w:val="Title"/>
         <w:spacing w:line="276" w:lineRule="auto"/>
-        <w:jc w:val="both"/>
+        <w:jc w:val="center"/>
         <w:rPr>
           <w:sz w:val="40"/>
         </w:rPr>
@@ -231,7 +231,7 @@
       <w:pPr>
         <w:pStyle w:val="Title"/>
         <w:spacing w:line="276" w:lineRule="auto"/>
-        <w:jc w:val="both"/>
+        <w:jc w:val="center"/>
       </w:pPr>
       <w:r>
         <w:t>Supervised By:</w:t>
@@ -241,7 +241,7 @@
       <w:pPr>
         <w:pStyle w:val="Title"/>
         <w:spacing w:line="276" w:lineRule="auto"/>
-        <w:jc w:val="both"/>
+        <w:jc w:val="center"/>
       </w:pPr>
       <w:r>
         <w:rPr>
@@ -292,11 +292,10 @@
             <w:tabs>
               <w:tab w:val="right" w:leader="dot" w:pos="9350"/>
             </w:tabs>
-            <w:jc w:val="both"/>
             <w:rPr>
               <w:rFonts w:asciiTheme="minorHAnsi" w:eastAsiaTheme="minorEastAsia" w:hAnsiTheme="minorHAnsi" w:cstheme="minorBidi"/>
               <w:noProof/>
-              <w:lang w:val="en-US" w:eastAsia="en-US"/>
+              <w:lang w:val="en-GB"/>
             </w:rPr>
           </w:pPr>
           <w:r>
@@ -308,7 +307,7 @@
           <w:r>
             <w:fldChar w:fldCharType="separate"/>
           </w:r>
-          <w:hyperlink w:anchor="_Toc119189616" w:history="1">
+          <w:hyperlink w:anchor="_Toc119241846" w:history="1">
             <w:r>
               <w:rPr>
                 <w:rStyle w:val="Hyperlink"/>
@@ -335,7 +334,7 @@
                 <w:noProof/>
                 <w:webHidden/>
               </w:rPr>
-              <w:instrText xml:space="preserve"> PAGEREF _Toc119189616 \h </w:instrText>
+              <w:instrText xml:space="preserve"> PAGEREF _Toc119241846 \h </w:instrText>
             </w:r>
             <w:r>
               <w:rPr>
@@ -372,14 +371,13 @@
             <w:tabs>
               <w:tab w:val="right" w:leader="dot" w:pos="9350"/>
             </w:tabs>
-            <w:jc w:val="both"/>
             <w:rPr>
               <w:rFonts w:asciiTheme="minorHAnsi" w:eastAsiaTheme="minorEastAsia" w:hAnsiTheme="minorHAnsi" w:cstheme="minorBidi"/>
               <w:noProof/>
-              <w:lang w:val="en-US" w:eastAsia="en-US"/>
+              <w:lang w:val="en-GB"/>
             </w:rPr>
           </w:pPr>
-          <w:hyperlink w:anchor="_Toc119189617" w:history="1">
+          <w:hyperlink w:anchor="_Toc119241847" w:history="1">
             <w:r>
               <w:rPr>
                 <w:rStyle w:val="Hyperlink"/>
@@ -406,7 +404,7 @@
                 <w:noProof/>
                 <w:webHidden/>
               </w:rPr>
-              <w:instrText xml:space="preserve"> PAGEREF _Toc119189617 \h </w:instrText>
+              <w:instrText xml:space="preserve"> PAGEREF _Toc119241847 \h </w:instrText>
             </w:r>
             <w:r>
               <w:rPr>
@@ -443,14 +441,13 @@
             <w:tabs>
               <w:tab w:val="right" w:leader="dot" w:pos="9350"/>
             </w:tabs>
-            <w:jc w:val="both"/>
             <w:rPr>
               <w:rFonts w:asciiTheme="minorHAnsi" w:eastAsiaTheme="minorEastAsia" w:hAnsiTheme="minorHAnsi" w:cstheme="minorBidi"/>
               <w:noProof/>
-              <w:lang w:val="en-US" w:eastAsia="en-US"/>
+              <w:lang w:val="en-GB"/>
             </w:rPr>
           </w:pPr>
-          <w:hyperlink w:anchor="_Toc119189618" w:history="1">
+          <w:hyperlink w:anchor="_Toc119241848" w:history="1">
             <w:r>
               <w:rPr>
                 <w:rStyle w:val="Hyperlink"/>
@@ -477,7 +474,7 @@
                 <w:noProof/>
                 <w:webHidden/>
               </w:rPr>
-              <w:instrText xml:space="preserve"> PAGEREF _Toc119189618 \h </w:instrText>
+              <w:instrText xml:space="preserve"> PAGEREF _Toc119241848 \h </w:instrText>
             </w:r>
             <w:r>
               <w:rPr>
@@ -497,7 +494,7 @@
                 <w:noProof/>
                 <w:webHidden/>
               </w:rPr>
-              <w:t>4</w:t>
+              <w:t>5</w:t>
             </w:r>
             <w:r>
               <w:rPr>
@@ -514,14 +511,13 @@
             <w:tabs>
               <w:tab w:val="right" w:leader="dot" w:pos="9350"/>
             </w:tabs>
-            <w:jc w:val="both"/>
             <w:rPr>
               <w:rFonts w:asciiTheme="minorHAnsi" w:eastAsiaTheme="minorEastAsia" w:hAnsiTheme="minorHAnsi" w:cstheme="minorBidi"/>
               <w:noProof/>
-              <w:lang w:val="en-US" w:eastAsia="en-US"/>
+              <w:lang w:val="en-GB"/>
             </w:rPr>
           </w:pPr>
-          <w:hyperlink w:anchor="_Toc119189619" w:history="1">
+          <w:hyperlink w:anchor="_Toc119241849" w:history="1">
             <w:r>
               <w:rPr>
                 <w:rStyle w:val="Hyperlink"/>
@@ -548,7 +544,7 @@
                 <w:noProof/>
                 <w:webHidden/>
               </w:rPr>
-              <w:instrText xml:space="preserve"> PAGEREF _Toc119189619 \h </w:instrText>
+              <w:instrText xml:space="preserve"> PAGEREF _Toc119241849 \h </w:instrText>
             </w:r>
             <w:r>
               <w:rPr>
@@ -585,14 +581,13 @@
             <w:tabs>
               <w:tab w:val="right" w:leader="dot" w:pos="9350"/>
             </w:tabs>
-            <w:jc w:val="both"/>
             <w:rPr>
               <w:rFonts w:asciiTheme="minorHAnsi" w:eastAsiaTheme="minorEastAsia" w:hAnsiTheme="minorHAnsi" w:cstheme="minorBidi"/>
               <w:noProof/>
-              <w:lang w:val="en-US" w:eastAsia="en-US"/>
+              <w:lang w:val="en-GB"/>
             </w:rPr>
           </w:pPr>
-          <w:hyperlink w:anchor="_Toc119189620" w:history="1">
+          <w:hyperlink w:anchor="_Toc119241850" w:history="1">
             <w:r>
               <w:rPr>
                 <w:rStyle w:val="Hyperlink"/>
@@ -619,7 +614,7 @@
                 <w:noProof/>
                 <w:webHidden/>
               </w:rPr>
-              <w:instrText xml:space="preserve"> PAGEREF _Toc119189620 \h </w:instrText>
+              <w:instrText xml:space="preserve"> PAGEREF _Toc119241850 \h </w:instrText>
             </w:r>
             <w:r>
               <w:rPr>
@@ -656,14 +651,13 @@
             <w:tabs>
               <w:tab w:val="right" w:leader="dot" w:pos="9350"/>
             </w:tabs>
-            <w:jc w:val="both"/>
             <w:rPr>
               <w:rFonts w:asciiTheme="minorHAnsi" w:eastAsiaTheme="minorEastAsia" w:hAnsiTheme="minorHAnsi" w:cstheme="minorBidi"/>
               <w:noProof/>
-              <w:lang w:val="en-US" w:eastAsia="en-US"/>
+              <w:lang w:val="en-GB"/>
             </w:rPr>
           </w:pPr>
-          <w:hyperlink w:anchor="_Toc119189621" w:history="1">
+          <w:hyperlink w:anchor="_Toc119241851" w:history="1">
             <w:r>
               <w:rPr>
                 <w:rStyle w:val="Hyperlink"/>
@@ -690,7 +684,7 @@
                 <w:noProof/>
                 <w:webHidden/>
               </w:rPr>
-              <w:instrText xml:space="preserve"> PAGEREF _Toc119189621 \h </w:instrText>
+              <w:instrText xml:space="preserve"> PAGEREF _Toc119241851 \h </w:instrText>
             </w:r>
             <w:r>
               <w:rPr>
@@ -727,21 +721,20 @@
             <w:tabs>
               <w:tab w:val="right" w:leader="dot" w:pos="9350"/>
             </w:tabs>
-            <w:jc w:val="both"/>
             <w:rPr>
               <w:rFonts w:asciiTheme="minorHAnsi" w:eastAsiaTheme="minorEastAsia" w:hAnsiTheme="minorHAnsi" w:cstheme="minorBidi"/>
               <w:noProof/>
-              <w:lang w:val="en-US" w:eastAsia="en-US"/>
+              <w:lang w:val="en-GB"/>
             </w:rPr>
           </w:pPr>
-          <w:hyperlink w:anchor="_Toc119189622" w:history="1">
+          <w:hyperlink w:anchor="_Toc119241852" w:history="1">
             <w:r>
               <w:rPr>
                 <w:rStyle w:val="Hyperlink"/>
                 <w:noProof/>
                 <w:lang w:val="en-US"/>
               </w:rPr>
-              <w:t>3D Human Brain [1]</w:t>
+              <w:t>3D Human Brain</w:t>
             </w:r>
             <w:r>
               <w:rPr>
@@ -762,7 +755,7 @@
                 <w:noProof/>
                 <w:webHidden/>
               </w:rPr>
-              <w:instrText xml:space="preserve"> PAGEREF _Toc119189622 \h </w:instrText>
+              <w:instrText xml:space="preserve"> PAGEREF _Toc119241852 \h </w:instrText>
             </w:r>
             <w:r>
               <w:rPr>
@@ -782,7 +775,7 @@
                 <w:noProof/>
                 <w:webHidden/>
               </w:rPr>
-              <w:t>5</w:t>
+              <w:t>6</w:t>
             </w:r>
             <w:r>
               <w:rPr>
@@ -799,21 +792,20 @@
             <w:tabs>
               <w:tab w:val="right" w:leader="dot" w:pos="9350"/>
             </w:tabs>
-            <w:jc w:val="both"/>
             <w:rPr>
               <w:rFonts w:asciiTheme="minorHAnsi" w:eastAsiaTheme="minorEastAsia" w:hAnsiTheme="minorHAnsi" w:cstheme="minorBidi"/>
               <w:noProof/>
-              <w:lang w:val="en-US" w:eastAsia="en-US"/>
+              <w:lang w:val="en-GB"/>
             </w:rPr>
           </w:pPr>
-          <w:hyperlink w:anchor="_Toc119189623" w:history="1">
+          <w:hyperlink w:anchor="_Toc119241853" w:history="1">
             <w:r>
               <w:rPr>
                 <w:rStyle w:val="Hyperlink"/>
                 <w:noProof/>
                 <w:lang w:val="en-US"/>
               </w:rPr>
-              <w:t>Brain Pro [2]</w:t>
+              <w:t>Brain Pro</w:t>
             </w:r>
             <w:r>
               <w:rPr>
@@ -834,7 +826,7 @@
                 <w:noProof/>
                 <w:webHidden/>
               </w:rPr>
-              <w:instrText xml:space="preserve"> PAGEREF _Toc119189623 \h </w:instrText>
+              <w:instrText xml:space="preserve"> PAGEREF _Toc119241853 \h </w:instrText>
             </w:r>
             <w:r>
               <w:rPr>
@@ -871,21 +863,20 @@
             <w:tabs>
               <w:tab w:val="right" w:leader="dot" w:pos="9350"/>
             </w:tabs>
-            <w:jc w:val="both"/>
             <w:rPr>
               <w:rFonts w:asciiTheme="minorHAnsi" w:eastAsiaTheme="minorEastAsia" w:hAnsiTheme="minorHAnsi" w:cstheme="minorBidi"/>
               <w:noProof/>
-              <w:lang w:val="en-US" w:eastAsia="en-US"/>
+              <w:lang w:val="en-GB"/>
             </w:rPr>
           </w:pPr>
-          <w:hyperlink w:anchor="_Toc119189624" w:history="1">
+          <w:hyperlink w:anchor="_Toc119241854" w:history="1">
             <w:r>
               <w:rPr>
                 <w:rStyle w:val="Hyperlink"/>
                 <w:noProof/>
                 <w:lang w:val="en-US"/>
               </w:rPr>
-              <w:t>3D Brain [3]</w:t>
+              <w:t>3D Brain</w:t>
             </w:r>
             <w:r>
               <w:rPr>
@@ -906,7 +897,7 @@
                 <w:noProof/>
                 <w:webHidden/>
               </w:rPr>
-              <w:instrText xml:space="preserve"> PAGEREF _Toc119189624 \h </w:instrText>
+              <w:instrText xml:space="preserve"> PAGEREF _Toc119241854 \h </w:instrText>
             </w:r>
             <w:r>
               <w:rPr>
@@ -943,21 +934,20 @@
             <w:tabs>
               <w:tab w:val="right" w:leader="dot" w:pos="9350"/>
             </w:tabs>
-            <w:jc w:val="both"/>
             <w:rPr>
               <w:rFonts w:asciiTheme="minorHAnsi" w:eastAsiaTheme="minorEastAsia" w:hAnsiTheme="minorHAnsi" w:cstheme="minorBidi"/>
               <w:noProof/>
-              <w:lang w:val="en-US" w:eastAsia="en-US"/>
+              <w:lang w:val="en-GB"/>
             </w:rPr>
           </w:pPr>
-          <w:hyperlink w:anchor="_Toc119189625" w:history="1">
+          <w:hyperlink w:anchor="_Toc119241855" w:history="1">
             <w:r>
               <w:rPr>
                 <w:rStyle w:val="Hyperlink"/>
                 <w:noProof/>
                 <w:lang w:val="en-US"/>
               </w:rPr>
-              <w:t>Bio Digital Human – 3D Anatomy [4]</w:t>
+              <w:t>Bio Digital Human – 3D Anatomy</w:t>
             </w:r>
             <w:r>
               <w:rPr>
@@ -978,7 +968,7 @@
                 <w:noProof/>
                 <w:webHidden/>
               </w:rPr>
-              <w:instrText xml:space="preserve"> PAGEREF _Toc119189625 \h </w:instrText>
+              <w:instrText xml:space="preserve"> PAGEREF _Toc119241855 \h </w:instrText>
             </w:r>
             <w:r>
               <w:rPr>
@@ -1015,21 +1005,20 @@
             <w:tabs>
               <w:tab w:val="right" w:leader="dot" w:pos="9350"/>
             </w:tabs>
-            <w:jc w:val="both"/>
             <w:rPr>
               <w:rFonts w:asciiTheme="minorHAnsi" w:eastAsiaTheme="minorEastAsia" w:hAnsiTheme="minorHAnsi" w:cstheme="minorBidi"/>
               <w:noProof/>
-              <w:lang w:val="en-US" w:eastAsia="en-US"/>
+              <w:lang w:val="en-GB"/>
             </w:rPr>
           </w:pPr>
-          <w:hyperlink w:anchor="_Toc119189626" w:history="1">
+          <w:hyperlink w:anchor="_Toc119241856" w:history="1">
             <w:r>
               <w:rPr>
                 <w:rStyle w:val="Hyperlink"/>
                 <w:noProof/>
                 <w:lang w:val="en-US"/>
               </w:rPr>
-              <w:t>Brain Tutor 3D [5]</w:t>
+              <w:t>Brain Tutor 3D</w:t>
             </w:r>
             <w:r>
               <w:rPr>
@@ -1050,7 +1039,7 @@
                 <w:noProof/>
                 <w:webHidden/>
               </w:rPr>
-              <w:instrText xml:space="preserve"> PAGEREF _Toc119189626 \h </w:instrText>
+              <w:instrText xml:space="preserve"> PAGEREF _Toc119241856 \h </w:instrText>
             </w:r>
             <w:r>
               <w:rPr>
@@ -1087,14 +1076,13 @@
             <w:tabs>
               <w:tab w:val="right" w:leader="dot" w:pos="9350"/>
             </w:tabs>
-            <w:jc w:val="both"/>
             <w:rPr>
               <w:rFonts w:asciiTheme="minorHAnsi" w:eastAsiaTheme="minorEastAsia" w:hAnsiTheme="minorHAnsi" w:cstheme="minorBidi"/>
               <w:noProof/>
-              <w:lang w:val="en-US" w:eastAsia="en-US"/>
+              <w:lang w:val="en-GB"/>
             </w:rPr>
           </w:pPr>
-          <w:hyperlink w:anchor="_Toc119189627" w:history="1">
+          <w:hyperlink w:anchor="_Toc119241857" w:history="1">
             <w:r>
               <w:rPr>
                 <w:rStyle w:val="Hyperlink"/>
@@ -1121,7 +1109,7 @@
                 <w:noProof/>
                 <w:webHidden/>
               </w:rPr>
-              <w:instrText xml:space="preserve"> PAGEREF _Toc119189627 \h </w:instrText>
+              <w:instrText xml:space="preserve"> PAGEREF _Toc119241857 \h </w:instrText>
             </w:r>
             <w:r>
               <w:rPr>
@@ -1141,7 +1129,7 @@
                 <w:noProof/>
                 <w:webHidden/>
               </w:rPr>
-              <w:t>8</w:t>
+              <w:t>9</w:t>
             </w:r>
             <w:r>
               <w:rPr>
@@ -1158,14 +1146,13 @@
             <w:tabs>
               <w:tab w:val="right" w:leader="dot" w:pos="9350"/>
             </w:tabs>
-            <w:jc w:val="both"/>
             <w:rPr>
               <w:rFonts w:asciiTheme="minorHAnsi" w:eastAsiaTheme="minorEastAsia" w:hAnsiTheme="minorHAnsi" w:cstheme="minorBidi"/>
               <w:noProof/>
-              <w:lang w:val="en-US" w:eastAsia="en-US"/>
+              <w:lang w:val="en-GB"/>
             </w:rPr>
           </w:pPr>
-          <w:hyperlink w:anchor="_Toc119189628" w:history="1">
+          <w:hyperlink w:anchor="_Toc119241858" w:history="1">
             <w:r>
               <w:rPr>
                 <w:rStyle w:val="Hyperlink"/>
@@ -1192,7 +1179,7 @@
                 <w:noProof/>
                 <w:webHidden/>
               </w:rPr>
-              <w:instrText xml:space="preserve"> PAGEREF _Toc119189628 \h </w:instrText>
+              <w:instrText xml:space="preserve"> PAGEREF _Toc119241858 \h </w:instrText>
             </w:r>
             <w:r>
               <w:rPr>
@@ -1212,7 +1199,7 @@
                 <w:noProof/>
                 <w:webHidden/>
               </w:rPr>
-              <w:t>8</w:t>
+              <w:t>9</w:t>
             </w:r>
             <w:r>
               <w:rPr>
@@ -1229,14 +1216,13 @@
             <w:tabs>
               <w:tab w:val="right" w:leader="dot" w:pos="9350"/>
             </w:tabs>
-            <w:jc w:val="both"/>
             <w:rPr>
               <w:rFonts w:asciiTheme="minorHAnsi" w:eastAsiaTheme="minorEastAsia" w:hAnsiTheme="minorHAnsi" w:cstheme="minorBidi"/>
               <w:noProof/>
-              <w:lang w:val="en-US" w:eastAsia="en-US"/>
+              <w:lang w:val="en-GB"/>
             </w:rPr>
           </w:pPr>
-          <w:hyperlink w:anchor="_Toc119189629" w:history="1">
+          <w:hyperlink w:anchor="_Toc119241859" w:history="1">
             <w:r>
               <w:rPr>
                 <w:rStyle w:val="Hyperlink"/>
@@ -1263,7 +1249,7 @@
                 <w:noProof/>
                 <w:webHidden/>
               </w:rPr>
-              <w:instrText xml:space="preserve"> PAGEREF _Toc119189629 \h </w:instrText>
+              <w:instrText xml:space="preserve"> PAGEREF _Toc119241859 \h </w:instrText>
             </w:r>
             <w:r>
               <w:rPr>
@@ -1283,7 +1269,77 @@
                 <w:noProof/>
                 <w:webHidden/>
               </w:rPr>
-              <w:t>8</w:t>
+              <w:t>9</w:t>
+            </w:r>
+            <w:r>
+              <w:rPr>
+                <w:noProof/>
+                <w:webHidden/>
+              </w:rPr>
+              <w:fldChar w:fldCharType="end"/>
+            </w:r>
+          </w:hyperlink>
+        </w:p>
+        <w:p>
+          <w:pPr>
+            <w:pStyle w:val="TOC2"/>
+            <w:tabs>
+              <w:tab w:val="right" w:leader="dot" w:pos="9350"/>
+            </w:tabs>
+            <w:rPr>
+              <w:rFonts w:asciiTheme="minorHAnsi" w:eastAsiaTheme="minorEastAsia" w:hAnsiTheme="minorHAnsi" w:cstheme="minorBidi"/>
+              <w:noProof/>
+              <w:lang w:val="en-GB"/>
+            </w:rPr>
+          </w:pPr>
+          <w:hyperlink w:anchor="_Toc119241860" w:history="1">
+            <w:r>
+              <w:rPr>
+                <w:rStyle w:val="Hyperlink"/>
+                <w:noProof/>
+              </w:rPr>
+              <w:t>Development Methodology</w:t>
+            </w:r>
+            <w:r>
+              <w:rPr>
+                <w:noProof/>
+                <w:webHidden/>
+              </w:rPr>
+              <w:tab/>
+            </w:r>
+            <w:r>
+              <w:rPr>
+                <w:noProof/>
+                <w:webHidden/>
+              </w:rPr>
+              <w:fldChar w:fldCharType="begin"/>
+            </w:r>
+            <w:r>
+              <w:rPr>
+                <w:noProof/>
+                <w:webHidden/>
+              </w:rPr>
+              <w:instrText xml:space="preserve"> PAGEREF _Toc119241860 \h </w:instrText>
+            </w:r>
+            <w:r>
+              <w:rPr>
+                <w:noProof/>
+                <w:webHidden/>
+              </w:rPr>
+            </w:r>
+            <w:r>
+              <w:rPr>
+                <w:noProof/>
+                <w:webHidden/>
+              </w:rPr>
+              <w:fldChar w:fldCharType="separate"/>
+            </w:r>
+            <w:r>
+              <w:rPr>
+                <w:noProof/>
+                <w:webHidden/>
+              </w:rPr>
+              <w:t>9</w:t>
             </w:r>
             <w:r>
               <w:rPr>
@@ -1300,20 +1356,19 @@
             <w:tabs>
               <w:tab w:val="right" w:leader="dot" w:pos="9350"/>
             </w:tabs>
-            <w:jc w:val="both"/>
             <w:rPr>
               <w:rFonts w:asciiTheme="minorHAnsi" w:eastAsiaTheme="minorEastAsia" w:hAnsiTheme="minorHAnsi" w:cstheme="minorBidi"/>
               <w:noProof/>
-              <w:lang w:val="en-US" w:eastAsia="en-US"/>
+              <w:lang w:val="en-GB"/>
             </w:rPr>
           </w:pPr>
-          <w:hyperlink w:anchor="_Toc119189630" w:history="1">
+          <w:hyperlink w:anchor="_Toc119241861" w:history="1">
             <w:r>
               <w:rPr>
                 <w:rStyle w:val="Hyperlink"/>
                 <w:noProof/>
               </w:rPr>
-              <w:t>Proposed Solution and Expected Results</w:t>
+              <w:t>Expected Results</w:t>
             </w:r>
             <w:r>
               <w:rPr>
@@ -1334,7 +1389,7 @@
                 <w:noProof/>
                 <w:webHidden/>
               </w:rPr>
-              <w:instrText xml:space="preserve"> PAGEREF _Toc119189630 \h </w:instrText>
+              <w:instrText xml:space="preserve"> PAGEREF _Toc119241861 \h </w:instrText>
             </w:r>
             <w:r>
               <w:rPr>
@@ -1354,7 +1409,7 @@
                 <w:noProof/>
                 <w:webHidden/>
               </w:rPr>
-              <w:t>10</w:t>
+              <w:t>11</w:t>
             </w:r>
             <w:r>
               <w:rPr>
@@ -1371,14 +1426,13 @@
             <w:tabs>
               <w:tab w:val="right" w:leader="dot" w:pos="9350"/>
             </w:tabs>
-            <w:jc w:val="both"/>
             <w:rPr>
               <w:rFonts w:asciiTheme="minorHAnsi" w:eastAsiaTheme="minorEastAsia" w:hAnsiTheme="minorHAnsi" w:cstheme="minorBidi"/>
               <w:noProof/>
-              <w:lang w:val="en-US" w:eastAsia="en-US"/>
+              <w:lang w:val="en-GB"/>
             </w:rPr>
           </w:pPr>
-          <w:hyperlink w:anchor="_Toc119189631" w:history="1">
+          <w:hyperlink w:anchor="_Toc119241862" w:history="1">
             <w:r>
               <w:rPr>
                 <w:rStyle w:val="Hyperlink"/>
@@ -1406,7 +1460,7 @@
                 <w:noProof/>
                 <w:webHidden/>
               </w:rPr>
-              <w:instrText xml:space="preserve"> PAGEREF _Toc119189631 \h </w:instrText>
+              <w:instrText xml:space="preserve"> PAGEREF _Toc119241862 \h </w:instrText>
             </w:r>
             <w:r>
               <w:rPr>
@@ -1426,7 +1480,7 @@
                 <w:noProof/>
                 <w:webHidden/>
               </w:rPr>
-              <w:t>10</w:t>
+              <w:t>12</w:t>
             </w:r>
             <w:r>
               <w:rPr>
@@ -1443,14 +1497,13 @@
             <w:tabs>
               <w:tab w:val="right" w:leader="dot" w:pos="9350"/>
             </w:tabs>
-            <w:jc w:val="both"/>
             <w:rPr>
               <w:rFonts w:asciiTheme="minorHAnsi" w:eastAsiaTheme="minorEastAsia" w:hAnsiTheme="minorHAnsi" w:cstheme="minorBidi"/>
               <w:noProof/>
-              <w:lang w:val="en-US" w:eastAsia="en-US"/>
+              <w:lang w:val="en-GB"/>
             </w:rPr>
           </w:pPr>
-          <w:hyperlink w:anchor="_Toc119189632" w:history="1">
+          <w:hyperlink w:anchor="_Toc119241863" w:history="1">
             <w:r>
               <w:rPr>
                 <w:rStyle w:val="Hyperlink"/>
@@ -1478,7 +1531,7 @@
                 <w:noProof/>
                 <w:webHidden/>
               </w:rPr>
-              <w:instrText xml:space="preserve"> PAGEREF _Toc119189632 \h </w:instrText>
+              <w:instrText xml:space="preserve"> PAGEREF _Toc119241863 \h </w:instrText>
             </w:r>
             <w:r>
               <w:rPr>
@@ -1498,7 +1551,7 @@
                 <w:noProof/>
                 <w:webHidden/>
               </w:rPr>
-              <w:t>11</w:t>
+              <w:t>13</w:t>
             </w:r>
             <w:r>
               <w:rPr>
@@ -1515,14 +1568,13 @@
             <w:tabs>
               <w:tab w:val="right" w:leader="dot" w:pos="9350"/>
             </w:tabs>
-            <w:jc w:val="both"/>
             <w:rPr>
               <w:rFonts w:asciiTheme="minorHAnsi" w:eastAsiaTheme="minorEastAsia" w:hAnsiTheme="minorHAnsi" w:cstheme="minorBidi"/>
               <w:noProof/>
-              <w:lang w:val="en-US" w:eastAsia="en-US"/>
+              <w:lang w:val="en-GB"/>
             </w:rPr>
           </w:pPr>
-          <w:hyperlink w:anchor="_Toc119189633" w:history="1">
+          <w:hyperlink w:anchor="_Toc119241864" w:history="1">
             <w:r>
               <w:rPr>
                 <w:rStyle w:val="Hyperlink"/>
@@ -1550,7 +1602,7 @@
                 <w:noProof/>
                 <w:webHidden/>
               </w:rPr>
-              <w:instrText xml:space="preserve"> PAGEREF _Toc119189633 \h </w:instrText>
+              <w:instrText xml:space="preserve"> PAGEREF _Toc119241864 \h </w:instrText>
             </w:r>
             <w:r>
               <w:rPr>
@@ -1570,7 +1622,7 @@
                 <w:noProof/>
                 <w:webHidden/>
               </w:rPr>
-              <w:t>11</w:t>
+              <w:t>13</w:t>
             </w:r>
             <w:r>
               <w:rPr>
@@ -1587,14 +1639,13 @@
             <w:tabs>
               <w:tab w:val="right" w:leader="dot" w:pos="9350"/>
             </w:tabs>
-            <w:jc w:val="both"/>
             <w:rPr>
               <w:rFonts w:asciiTheme="minorHAnsi" w:eastAsiaTheme="minorEastAsia" w:hAnsiTheme="minorHAnsi" w:cstheme="minorBidi"/>
               <w:noProof/>
-              <w:lang w:val="en-US" w:eastAsia="en-US"/>
+              <w:lang w:val="en-GB"/>
             </w:rPr>
           </w:pPr>
-          <w:hyperlink w:anchor="_Toc119189634" w:history="1">
+          <w:hyperlink w:anchor="_Toc119241865" w:history="1">
             <w:r>
               <w:rPr>
                 <w:rStyle w:val="Hyperlink"/>
@@ -1622,7 +1673,7 @@
                 <w:noProof/>
                 <w:webHidden/>
               </w:rPr>
-              <w:instrText xml:space="preserve"> PAGEREF _Toc119189634 \h </w:instrText>
+              <w:instrText xml:space="preserve"> PAGEREF _Toc119241865 \h </w:instrText>
             </w:r>
             <w:r>
               <w:rPr>
@@ -1642,7 +1693,7 @@
                 <w:noProof/>
                 <w:webHidden/>
               </w:rPr>
-              <w:t>11</w:t>
+              <w:t>13</w:t>
             </w:r>
             <w:r>
               <w:rPr>
@@ -1688,7 +1739,7 @@
         <w:pStyle w:val="Heading1"/>
         <w:jc w:val="both"/>
       </w:pPr>
-      <w:bookmarkStart w:id="0" w:name="_Toc119189616"/>
+      <w:bookmarkStart w:id="0" w:name="_Toc119241846"/>
       <w:r>
         <w:lastRenderedPageBreak/>
         <w:t>Abstract</w:t>
@@ -1833,7 +1884,7 @@
         <w:pStyle w:val="Heading1"/>
         <w:jc w:val="both"/>
       </w:pPr>
-      <w:bookmarkStart w:id="1" w:name="_Toc119189617"/>
+      <w:bookmarkStart w:id="1" w:name="_Toc119241847"/>
       <w:r>
         <w:lastRenderedPageBreak/>
         <w:t>Introduction and Background</w:t>
@@ -2093,7 +2144,6 @@
           <w:szCs w:val="32"/>
         </w:rPr>
       </w:pPr>
-      <w:bookmarkStart w:id="2" w:name="_Toc119189618"/>
       <w:r>
         <w:br w:type="page"/>
       </w:r>
@@ -2103,6 +2153,7 @@
         <w:pStyle w:val="Heading1"/>
         <w:jc w:val="both"/>
       </w:pPr>
+      <w:bookmarkStart w:id="2" w:name="_Toc119241848"/>
       <w:r>
         <w:lastRenderedPageBreak/>
         <w:t>Problem Statement</w:t>
@@ -2298,7 +2349,7 @@
         <w:pStyle w:val="Heading1"/>
         <w:jc w:val="both"/>
       </w:pPr>
-      <w:bookmarkStart w:id="3" w:name="_Toc119189619"/>
+      <w:bookmarkStart w:id="3" w:name="_Toc119241849"/>
       <w:r>
         <w:t xml:space="preserve">Proposed </w:t>
       </w:r>
@@ -2474,7 +2525,7 @@
         <w:pStyle w:val="Heading1"/>
         <w:jc w:val="both"/>
       </w:pPr>
-      <w:bookmarkStart w:id="4" w:name="_Toc119189620"/>
+      <w:bookmarkStart w:id="4" w:name="_Toc119241850"/>
       <w:r>
         <w:t>Objectives</w:t>
       </w:r>
@@ -2505,14 +2556,7 @@
           <w:sz w:val="24"/>
           <w:szCs w:val="24"/>
         </w:rPr>
-        <w:t>the morphology, taxonomy, anatomy, and physiology</w:t>
-      </w:r>
-      <w:r>
-        <w:rPr>
-          <w:sz w:val="24"/>
-          <w:szCs w:val="24"/>
-        </w:rPr>
-        <w:t xml:space="preserve"> perspectives</w:t>
+        <w:t>the morphology, taxonomy, anatomy, and physiology perspectives</w:t>
       </w:r>
       <w:r>
         <w:rPr>
@@ -2576,7 +2620,7 @@
         <w:pStyle w:val="Heading1"/>
         <w:jc w:val="both"/>
       </w:pPr>
-      <w:bookmarkStart w:id="5" w:name="_Toc119189621"/>
+      <w:bookmarkStart w:id="5" w:name="_Toc119241851"/>
       <w:r>
         <w:t>Literature Review</w:t>
       </w:r>
@@ -2613,7 +2657,7 @@
         <w:spacing w:line="276" w:lineRule="auto"/>
         <w:jc w:val="both"/>
       </w:pPr>
-      <w:bookmarkStart w:id="6" w:name="_Toc119189622"/>
+      <w:bookmarkStart w:id="6" w:name="_Toc119241852"/>
       <w:r>
         <w:rPr>
           <w:lang w:val="en-US"/>
@@ -2813,7 +2857,7 @@
                                     <pic:cNvPicPr/>
                                   </pic:nvPicPr>
                                   <pic:blipFill>
-                                    <a:blip r:embed="rId9">
+                                    <a:blip r:embed="rId10">
                                       <a:extLst>
                                         <a:ext uri="{28A0092B-C50C-407E-A947-70E740481C1C}">
                                           <a14:useLocalDpi xmlns:a14="http://schemas.microsoft.com/office/drawing/2010/main" val="0"/>
@@ -2855,7 +2899,6 @@
           <w:lang w:val="en-US"/>
         </w:rPr>
       </w:pPr>
-      <w:bookmarkStart w:id="7" w:name="_Toc119189623"/>
     </w:p>
     <w:p>
       <w:pPr>
@@ -2976,12 +3019,14 @@
         <w:spacing w:line="276" w:lineRule="auto"/>
         <w:jc w:val="both"/>
       </w:pPr>
+      <w:bookmarkStart w:id="7" w:name="_Toc119241853"/>
       <w:r>
         <w:rPr>
           <w:lang w:val="en-US"/>
         </w:rPr>
         <w:t>Brain Pro</w:t>
       </w:r>
+      <w:bookmarkEnd w:id="7"/>
     </w:p>
     <w:p>
       <w:pPr>
@@ -3265,7 +3310,7 @@
                                           <pic:cNvPicPr/>
                                         </pic:nvPicPr>
                                         <pic:blipFill>
-                                          <a:blip r:embed="rId10"/>
+                                          <a:blip r:embed="rId11"/>
                                           <a:stretch>
                                             <a:fillRect/>
                                           </a:stretch>
@@ -3333,7 +3378,7 @@
                                     <pic:cNvPicPr/>
                                   </pic:nvPicPr>
                                   <pic:blipFill>
-                                    <a:blip r:embed="rId10"/>
+                                    <a:blip r:embed="rId12"/>
                                     <a:stretch>
                                       <a:fillRect/>
                                     </a:stretch>
@@ -3386,7 +3431,6 @@
         </w:rPr>
         <w:br w:type="page"/>
       </w:r>
-      <w:bookmarkEnd w:id="7"/>
     </w:p>
     <w:p>
       <w:pPr>
@@ -3394,7 +3438,7 @@
         <w:spacing w:line="276" w:lineRule="auto"/>
         <w:jc w:val="both"/>
       </w:pPr>
-      <w:bookmarkStart w:id="8" w:name="_Toc119189624"/>
+      <w:bookmarkStart w:id="8" w:name="_Toc119241854"/>
       <w:r>
         <w:rPr>
           <w:lang w:val="en-US"/>
@@ -3574,7 +3618,7 @@
                                           </pic:cNvPicPr>
                                         </pic:nvPicPr>
                                         <pic:blipFill>
-                                          <a:blip r:embed="rId11">
+                                          <a:blip r:embed="rId13">
                                             <a:extLst>
                                               <a:ext uri="{28A0092B-C50C-407E-A947-70E740481C1C}">
                                                 <a14:useLocalDpi xmlns:a14="http://schemas.microsoft.com/office/drawing/2010/main" val="0"/>
@@ -3678,7 +3722,7 @@
                                     </pic:cNvPicPr>
                                   </pic:nvPicPr>
                                   <pic:blipFill>
-                                    <a:blip r:embed="rId11">
+                                    <a:blip r:embed="rId14">
                                       <a:extLst>
                                         <a:ext uri="{28A0092B-C50C-407E-A947-70E740481C1C}">
                                           <a14:useLocalDpi xmlns:a14="http://schemas.microsoft.com/office/drawing/2010/main" val="0"/>
@@ -3948,12 +3992,14 @@
         <w:spacing w:line="276" w:lineRule="auto"/>
         <w:jc w:val="both"/>
       </w:pPr>
+      <w:bookmarkStart w:id="9" w:name="_Toc119241855"/>
       <w:r>
         <w:rPr>
           <w:lang w:val="en-US"/>
         </w:rPr>
         <w:t>Bio Digital Human – 3D Anatomy</w:t>
       </w:r>
+      <w:bookmarkEnd w:id="9"/>
     </w:p>
     <w:p>
       <w:pPr>
@@ -4173,7 +4219,7 @@
         <w:spacing w:line="276" w:lineRule="auto"/>
         <w:jc w:val="both"/>
       </w:pPr>
-      <w:bookmarkStart w:id="9" w:name="_Toc119189626"/>
+      <w:bookmarkStart w:id="10" w:name="_Toc119241856"/>
       <w:r>
         <w:rPr>
           <w:lang w:val="en-US"/>
@@ -4181,7 +4227,7 @@
         <w:lastRenderedPageBreak/>
         <w:t>Brain Tutor 3D</w:t>
       </w:r>
-      <w:bookmarkEnd w:id="9"/>
+      <w:bookmarkEnd w:id="10"/>
     </w:p>
     <w:p>
       <w:pPr>
@@ -4396,7 +4442,6 @@
           <w:szCs w:val="32"/>
         </w:rPr>
       </w:pPr>
-      <w:bookmarkStart w:id="10" w:name="_Toc119189627"/>
       <w:r>
         <w:br w:type="page"/>
       </w:r>
@@ -4406,11 +4451,12 @@
         <w:pStyle w:val="Heading1"/>
         <w:jc w:val="both"/>
       </w:pPr>
+      <w:bookmarkStart w:id="11" w:name="_Toc119241857"/>
       <w:r>
         <w:lastRenderedPageBreak/>
         <w:t>Project Rationale</w:t>
       </w:r>
-      <w:bookmarkEnd w:id="10"/>
+      <w:bookmarkEnd w:id="11"/>
     </w:p>
     <w:p>
       <w:pPr>
@@ -4503,11 +4549,11 @@
         <w:pStyle w:val="Heading1"/>
         <w:jc w:val="both"/>
       </w:pPr>
-      <w:bookmarkStart w:id="11" w:name="_Toc119189628"/>
+      <w:bookmarkStart w:id="12" w:name="_Toc119241858"/>
       <w:r>
         <w:t>Scope of the Project</w:t>
       </w:r>
-      <w:bookmarkEnd w:id="11"/>
+      <w:bookmarkEnd w:id="12"/>
     </w:p>
     <w:p>
       <w:pPr>
@@ -4570,42 +4616,26 @@
         <w:pStyle w:val="Heading1"/>
         <w:jc w:val="both"/>
       </w:pPr>
-      <w:bookmarkStart w:id="12" w:name="_Toc119189629"/>
+      <w:bookmarkStart w:id="13" w:name="_Toc119241859"/>
       <w:r>
         <w:t>Methodology</w:t>
       </w:r>
-      <w:bookmarkEnd w:id="12"/>
-    </w:p>
-    <w:p>
-      <w:pPr>
-        <w:jc w:val="both"/>
-        <w:rPr>
-          <w:sz w:val="24"/>
-          <w:szCs w:val="24"/>
-        </w:rPr>
-      </w:pPr>
-      <w:r>
-        <w:rPr>
-          <w:sz w:val="24"/>
-          <w:szCs w:val="24"/>
-        </w:rPr>
-        <w:t xml:space="preserve">The agile methodology would be used for both design and development. We would specifically adhere to the agile practices of Extreme Programming (XP). It offers various advantages, including faster project development timelines, cost and schedule control, flexibility, and high-quality projects. Additionally, we'll be using Android Studio and Unity 3D to create 3D designs and mobile applications, respectively. Likewise, C# for Unity 3D, </w:t>
-      </w:r>
-      <w:proofErr w:type="spellStart"/>
-      <w:r>
-        <w:rPr>
-          <w:sz w:val="24"/>
-          <w:szCs w:val="24"/>
-        </w:rPr>
-        <w:t>kotlin</w:t>
-      </w:r>
-      <w:proofErr w:type="spellEnd"/>
-      <w:r>
-        <w:rPr>
-          <w:sz w:val="24"/>
-          <w:szCs w:val="24"/>
-        </w:rPr>
-        <w:t>/java, and React Native/Flutter for Android Studio will be required languages for the tools.</w:t>
+      <w:bookmarkEnd w:id="13"/>
+    </w:p>
+    <w:p>
+      <w:pPr>
+        <w:jc w:val="both"/>
+        <w:rPr>
+          <w:sz w:val="24"/>
+          <w:szCs w:val="24"/>
+        </w:rPr>
+      </w:pPr>
+      <w:r>
+        <w:rPr>
+          <w:sz w:val="24"/>
+          <w:szCs w:val="24"/>
+        </w:rPr>
+        <w:t>The agile methodology would be used for both design and development. We would specifically adhere to the agile practices of Extreme Programming (XP). It offers various advantages, including faster project development timelines, cost and schedule control, flexibility, and high-quality projects. Additionally, we'll be using Android Studio and Unity 3D to create 3D designs and mobile applications, respectively. Likewise, C# for Unity 3D, kotlin/java, and React Native/Flutter for Android Studio will be required languages for the tools.</w:t>
       </w:r>
     </w:p>
     <w:p>
@@ -4621,9 +4651,11 @@
       <w:pPr>
         <w:pStyle w:val="Heading2"/>
       </w:pPr>
+      <w:bookmarkStart w:id="14" w:name="_Toc119241860"/>
       <w:r>
         <w:t>Development Methodology</w:t>
       </w:r>
+      <w:bookmarkEnd w:id="14"/>
     </w:p>
     <w:p>
       <w:pPr>
@@ -4742,7 +4774,7 @@
                     <pic:cNvPicPr/>
                   </pic:nvPicPr>
                   <pic:blipFill>
-                    <a:blip r:embed="rId12">
+                    <a:blip r:embed="rId15">
                       <a:extLst>
                         <a:ext uri="{28A0092B-C50C-407E-A947-70E740481C1C}">
                           <a14:useLocalDpi xmlns:a14="http://schemas.microsoft.com/office/drawing/2010/main" val="0"/>
@@ -5709,16 +5741,14 @@
         <w:pStyle w:val="Heading1"/>
         <w:jc w:val="both"/>
       </w:pPr>
-      <w:bookmarkStart w:id="13" w:name="_Toc119189630"/>
-      <w:bookmarkStart w:id="14" w:name="_GoBack"/>
-      <w:bookmarkEnd w:id="14"/>
+      <w:bookmarkStart w:id="15" w:name="_Toc119241861"/>
       <w:r>
         <w:t>Expected R</w:t>
       </w:r>
       <w:r>
         <w:t>esults</w:t>
       </w:r>
-      <w:bookmarkEnd w:id="13"/>
+      <w:bookmarkEnd w:id="15"/>
     </w:p>
     <w:p>
       <w:pPr>
@@ -5748,7 +5778,6 @@
           <w:lang w:val="en-US"/>
         </w:rPr>
       </w:pPr>
-      <w:bookmarkStart w:id="15" w:name="_Toc119189631"/>
       <w:r>
         <w:rPr>
           <w:lang w:val="en-US"/>
@@ -5769,9 +5798,10 @@
           <w:lang w:val="en-US"/>
         </w:rPr>
         <w:lastRenderedPageBreak/>
-        <w:t>Conclusion</w:t>
-      </w:r>
-      <w:bookmarkEnd w:id="15"/>
+        <w:t>Work Division</w:t>
+      </w:r>
+      <w:bookmarkStart w:id="16" w:name="_GoBack"/>
+      <w:bookmarkEnd w:id="16"/>
     </w:p>
     <w:p>
       <w:pPr>
@@ -5805,7 +5835,7 @@
           <w:lang w:val="en-US"/>
         </w:rPr>
       </w:pPr>
-      <w:bookmarkStart w:id="16" w:name="_Toc119189632"/>
+      <w:bookmarkStart w:id="17" w:name="_Toc119241863"/>
       <w:r>
         <w:rPr>
           <w:lang w:val="en-US"/>
@@ -5818,7 +5848,7 @@
         </w:rPr>
         <w:t>Project Timeline</w:t>
       </w:r>
-      <w:bookmarkEnd w:id="16"/>
+      <w:bookmarkEnd w:id="17"/>
     </w:p>
     <w:p>
       <w:pPr>
@@ -5851,7 +5881,7 @@
           <w:lang w:val="en-US"/>
         </w:rPr>
       </w:pPr>
-      <w:bookmarkStart w:id="17" w:name="_Toc119189633"/>
+      <w:bookmarkStart w:id="18" w:name="_Toc119241864"/>
       <w:r>
         <w:rPr>
           <w:lang w:val="en-US"/>
@@ -5864,7 +5894,7 @@
         </w:rPr>
         <w:t>chart</w:t>
       </w:r>
-      <w:bookmarkEnd w:id="17"/>
+      <w:bookmarkEnd w:id="18"/>
     </w:p>
     <w:p>
       <w:pPr>
@@ -8220,14 +8250,14 @@
         <w:pStyle w:val="Heading1"/>
         <w:jc w:val="both"/>
       </w:pPr>
-      <w:bookmarkStart w:id="18" w:name="_Toc119189634"/>
+      <w:bookmarkStart w:id="19" w:name="_Toc119241865"/>
       <w:r>
         <w:rPr>
           <w:lang w:val="en-US"/>
         </w:rPr>
         <w:t>References</w:t>
       </w:r>
-      <w:bookmarkEnd w:id="18"/>
+      <w:bookmarkEnd w:id="19"/>
     </w:p>
     <w:p>
       <w:pPr>
@@ -8244,7 +8274,7 @@
           <w:lang w:val="en-US"/>
         </w:rPr>
       </w:pPr>
-      <w:hyperlink r:id="rId13" w:history="1">
+      <w:hyperlink r:id="rId16" w:history="1">
         <w:r>
           <w:rPr>
             <w:rStyle w:val="Hyperlink"/>
@@ -8271,7 +8301,7 @@
           <w:lang w:val="en-US"/>
         </w:rPr>
       </w:pPr>
-      <w:hyperlink r:id="rId14" w:history="1">
+      <w:hyperlink r:id="rId17" w:history="1">
         <w:r>
           <w:rPr>
             <w:rStyle w:val="Hyperlink"/>
@@ -8298,7 +8328,7 @@
           <w:lang w:val="en-US"/>
         </w:rPr>
       </w:pPr>
-      <w:hyperlink r:id="rId15" w:history="1">
+      <w:hyperlink r:id="rId18" w:history="1">
         <w:r>
           <w:rPr>
             <w:rStyle w:val="Hyperlink"/>
@@ -8325,7 +8355,7 @@
           <w:lang w:val="en-US"/>
         </w:rPr>
       </w:pPr>
-      <w:hyperlink r:id="rId16" w:history="1">
+      <w:hyperlink r:id="rId19" w:history="1">
         <w:r>
           <w:rPr>
             <w:rStyle w:val="Hyperlink"/>
@@ -8355,7 +8385,7 @@
           <w:lang w:val="en-US"/>
         </w:rPr>
       </w:pPr>
-      <w:hyperlink r:id="rId17" w:history="1">
+      <w:hyperlink r:id="rId20" w:history="1">
         <w:r>
           <w:rPr>
             <w:rStyle w:val="Hyperlink"/>
@@ -8382,7 +8412,7 @@
           <w:lang w:val="en-US"/>
         </w:rPr>
       </w:pPr>
-      <w:hyperlink r:id="rId18" w:history="1">
+      <w:hyperlink r:id="rId21" w:history="1">
         <w:r>
           <w:rPr>
             <w:rStyle w:val="Hyperlink"/>
@@ -10454,7 +10484,7 @@
 </file>
 
 <file path=customXml/itemProps1.xml><?xml version="1.0" encoding="utf-8"?>
-<ds:datastoreItem xmlns:ds="http://schemas.openxmlformats.org/officeDocument/2006/customXml" ds:itemID="{4931075E-9954-4BD9-9FF1-DA95FE4D9698}">
+<ds:datastoreItem xmlns:ds="http://schemas.openxmlformats.org/officeDocument/2006/customXml" ds:itemID="{88937839-79FF-42DE-9B24-88A831C78E76}">
   <ds:schemaRefs>
     <ds:schemaRef ds:uri="http://schemas.openxmlformats.org/officeDocument/2006/bibliography"/>
   </ds:schemaRefs>

</xml_diff>

<commit_message>
Worked on ppts for proposal
</commit_message>
<xml_diff>
--- a/Proposal/Proposal.docx
+++ b/Proposal/Proposal.docx
@@ -416,7 +416,7 @@
           <w:r>
             <w:fldChar w:fldCharType="separate"/>
           </w:r>
-          <w:hyperlink w:anchor="_Toc119264928" w:history="1">
+          <w:hyperlink w:anchor="_Toc119501136" w:history="1">
             <w:r>
               <w:rPr>
                 <w:rStyle w:val="Hyperlink"/>
@@ -443,7 +443,7 @@
                 <w:noProof/>
                 <w:webHidden/>
               </w:rPr>
-              <w:instrText xml:space="preserve"> PAGEREF _Toc119264928 \h </w:instrText>
+              <w:instrText xml:space="preserve"> PAGEREF _Toc119501136 \h </w:instrText>
             </w:r>
             <w:r>
               <w:rPr>
@@ -486,7 +486,7 @@
               <w:lang w:val="en-GB"/>
             </w:rPr>
           </w:pPr>
-          <w:hyperlink w:anchor="_Toc119264929" w:history="1">
+          <w:hyperlink w:anchor="_Toc119501137" w:history="1">
             <w:r>
               <w:rPr>
                 <w:rStyle w:val="Hyperlink"/>
@@ -513,7 +513,7 @@
                 <w:noProof/>
                 <w:webHidden/>
               </w:rPr>
-              <w:instrText xml:space="preserve"> PAGEREF _Toc119264929 \h </w:instrText>
+              <w:instrText xml:space="preserve"> PAGEREF _Toc119501137 \h </w:instrText>
             </w:r>
             <w:r>
               <w:rPr>
@@ -533,7 +533,7 @@
                 <w:noProof/>
                 <w:webHidden/>
               </w:rPr>
-              <w:t>4</w:t>
+              <w:t>3</w:t>
             </w:r>
             <w:r>
               <w:rPr>
@@ -556,7 +556,7 @@
               <w:lang w:val="en-GB"/>
             </w:rPr>
           </w:pPr>
-          <w:hyperlink w:anchor="_Toc119264930" w:history="1">
+          <w:hyperlink w:anchor="_Toc119501138" w:history="1">
             <w:r>
               <w:rPr>
                 <w:rStyle w:val="Hyperlink"/>
@@ -583,7 +583,7 @@
                 <w:noProof/>
                 <w:webHidden/>
               </w:rPr>
-              <w:instrText xml:space="preserve"> PAGEREF _Toc119264930 \h </w:instrText>
+              <w:instrText xml:space="preserve"> PAGEREF _Toc119501138 \h </w:instrText>
             </w:r>
             <w:r>
               <w:rPr>
@@ -603,7 +603,79 @@
                 <w:noProof/>
                 <w:webHidden/>
               </w:rPr>
-              <w:t>5</w:t>
+              <w:t>4</w:t>
+            </w:r>
+            <w:r>
+              <w:rPr>
+                <w:noProof/>
+                <w:webHidden/>
+              </w:rPr>
+              <w:fldChar w:fldCharType="end"/>
+            </w:r>
+          </w:hyperlink>
+          <w:bookmarkStart w:id="0" w:name="_GoBack"/>
+          <w:bookmarkEnd w:id="0"/>
+        </w:p>
+        <w:p>
+          <w:pPr>
+            <w:pStyle w:val="TOC1"/>
+            <w:tabs>
+              <w:tab w:val="right" w:leader="dot" w:pos="9350"/>
+            </w:tabs>
+            <w:rPr>
+              <w:rFonts w:asciiTheme="minorHAnsi" w:eastAsiaTheme="minorEastAsia" w:hAnsiTheme="minorHAnsi" w:cstheme="minorBidi"/>
+              <w:noProof/>
+              <w:lang w:val="en-GB"/>
+            </w:rPr>
+          </w:pPr>
+          <w:hyperlink w:anchor="_Toc119501139" w:history="1">
+            <w:r>
+              <w:rPr>
+                <w:rStyle w:val="Hyperlink"/>
+                <w:noProof/>
+              </w:rPr>
+              <w:t>Proposed Solution</w:t>
+            </w:r>
+            <w:r>
+              <w:rPr>
+                <w:noProof/>
+                <w:webHidden/>
+              </w:rPr>
+              <w:tab/>
+            </w:r>
+            <w:r>
+              <w:rPr>
+                <w:noProof/>
+                <w:webHidden/>
+              </w:rPr>
+              <w:fldChar w:fldCharType="begin"/>
+            </w:r>
+            <w:r>
+              <w:rPr>
+                <w:noProof/>
+                <w:webHidden/>
+              </w:rPr>
+              <w:instrText xml:space="preserve"> PAGEREF _Toc119501139 \h </w:instrText>
+            </w:r>
+            <w:r>
+              <w:rPr>
+                <w:noProof/>
+                <w:webHidden/>
+              </w:rPr>
+            </w:r>
+            <w:r>
+              <w:rPr>
+                <w:noProof/>
+                <w:webHidden/>
+              </w:rPr>
+              <w:fldChar w:fldCharType="separate"/>
+            </w:r>
+            <w:r>
+              <w:rPr>
+                <w:noProof/>
+                <w:webHidden/>
+              </w:rPr>
+              <w:t>4</w:t>
             </w:r>
             <w:r>
               <w:rPr>
@@ -626,13 +698,13 @@
               <w:lang w:val="en-GB"/>
             </w:rPr>
           </w:pPr>
-          <w:hyperlink w:anchor="_Toc119264931" w:history="1">
+          <w:hyperlink w:anchor="_Toc119501140" w:history="1">
             <w:r>
               <w:rPr>
                 <w:rStyle w:val="Hyperlink"/>
                 <w:noProof/>
               </w:rPr>
-              <w:t>Proposed Solution</w:t>
+              <w:t>Objectives</w:t>
             </w:r>
             <w:r>
               <w:rPr>
@@ -653,7 +725,7 @@
                 <w:noProof/>
                 <w:webHidden/>
               </w:rPr>
-              <w:instrText xml:space="preserve"> PAGEREF _Toc119264931 \h </w:instrText>
+              <w:instrText xml:space="preserve"> PAGEREF _Toc119501140 \h </w:instrText>
             </w:r>
             <w:r>
               <w:rPr>
@@ -673,7 +745,7 @@
                 <w:noProof/>
                 <w:webHidden/>
               </w:rPr>
-              <w:t>5</w:t>
+              <w:t>4</w:t>
             </w:r>
             <w:r>
               <w:rPr>
@@ -696,13 +768,13 @@
               <w:lang w:val="en-GB"/>
             </w:rPr>
           </w:pPr>
-          <w:hyperlink w:anchor="_Toc119264932" w:history="1">
+          <w:hyperlink w:anchor="_Toc119501141" w:history="1">
             <w:r>
               <w:rPr>
                 <w:rStyle w:val="Hyperlink"/>
                 <w:noProof/>
               </w:rPr>
-              <w:t>Objectives</w:t>
+              <w:t>Literature Review</w:t>
             </w:r>
             <w:r>
               <w:rPr>
@@ -723,7 +795,7 @@
                 <w:noProof/>
                 <w:webHidden/>
               </w:rPr>
-              <w:instrText xml:space="preserve"> PAGEREF _Toc119264932 \h </w:instrText>
+              <w:instrText xml:space="preserve"> PAGEREF _Toc119501141 \h </w:instrText>
             </w:r>
             <w:r>
               <w:rPr>
@@ -744,6 +816,361 @@
                 <w:webHidden/>
               </w:rPr>
               <w:t>5</w:t>
+            </w:r>
+            <w:r>
+              <w:rPr>
+                <w:noProof/>
+                <w:webHidden/>
+              </w:rPr>
+              <w:fldChar w:fldCharType="end"/>
+            </w:r>
+          </w:hyperlink>
+        </w:p>
+        <w:p>
+          <w:pPr>
+            <w:pStyle w:val="TOC2"/>
+            <w:tabs>
+              <w:tab w:val="right" w:leader="dot" w:pos="9350"/>
+            </w:tabs>
+            <w:rPr>
+              <w:rFonts w:asciiTheme="minorHAnsi" w:eastAsiaTheme="minorEastAsia" w:hAnsiTheme="minorHAnsi" w:cstheme="minorBidi"/>
+              <w:noProof/>
+              <w:lang w:val="en-GB"/>
+            </w:rPr>
+          </w:pPr>
+          <w:hyperlink w:anchor="_Toc119501142" w:history="1">
+            <w:r>
+              <w:rPr>
+                <w:rStyle w:val="Hyperlink"/>
+                <w:noProof/>
+                <w:lang w:val="en-US"/>
+              </w:rPr>
+              <w:t>3D Human Brain</w:t>
+            </w:r>
+            <w:r>
+              <w:rPr>
+                <w:noProof/>
+                <w:webHidden/>
+              </w:rPr>
+              <w:tab/>
+            </w:r>
+            <w:r>
+              <w:rPr>
+                <w:noProof/>
+                <w:webHidden/>
+              </w:rPr>
+              <w:fldChar w:fldCharType="begin"/>
+            </w:r>
+            <w:r>
+              <w:rPr>
+                <w:noProof/>
+                <w:webHidden/>
+              </w:rPr>
+              <w:instrText xml:space="preserve"> PAGEREF _Toc119501142 \h </w:instrText>
+            </w:r>
+            <w:r>
+              <w:rPr>
+                <w:noProof/>
+                <w:webHidden/>
+              </w:rPr>
+            </w:r>
+            <w:r>
+              <w:rPr>
+                <w:noProof/>
+                <w:webHidden/>
+              </w:rPr>
+              <w:fldChar w:fldCharType="separate"/>
+            </w:r>
+            <w:r>
+              <w:rPr>
+                <w:noProof/>
+                <w:webHidden/>
+              </w:rPr>
+              <w:t>5</w:t>
+            </w:r>
+            <w:r>
+              <w:rPr>
+                <w:noProof/>
+                <w:webHidden/>
+              </w:rPr>
+              <w:fldChar w:fldCharType="end"/>
+            </w:r>
+          </w:hyperlink>
+        </w:p>
+        <w:p>
+          <w:pPr>
+            <w:pStyle w:val="TOC2"/>
+            <w:tabs>
+              <w:tab w:val="right" w:leader="dot" w:pos="9350"/>
+            </w:tabs>
+            <w:rPr>
+              <w:rFonts w:asciiTheme="minorHAnsi" w:eastAsiaTheme="minorEastAsia" w:hAnsiTheme="minorHAnsi" w:cstheme="minorBidi"/>
+              <w:noProof/>
+              <w:lang w:val="en-GB"/>
+            </w:rPr>
+          </w:pPr>
+          <w:hyperlink w:anchor="_Toc119501143" w:history="1">
+            <w:r>
+              <w:rPr>
+                <w:rStyle w:val="Hyperlink"/>
+                <w:noProof/>
+                <w:lang w:val="en-US"/>
+              </w:rPr>
+              <w:t>Brain Pro</w:t>
+            </w:r>
+            <w:r>
+              <w:rPr>
+                <w:noProof/>
+                <w:webHidden/>
+              </w:rPr>
+              <w:tab/>
+            </w:r>
+            <w:r>
+              <w:rPr>
+                <w:noProof/>
+                <w:webHidden/>
+              </w:rPr>
+              <w:fldChar w:fldCharType="begin"/>
+            </w:r>
+            <w:r>
+              <w:rPr>
+                <w:noProof/>
+                <w:webHidden/>
+              </w:rPr>
+              <w:instrText xml:space="preserve"> PAGEREF _Toc119501143 \h </w:instrText>
+            </w:r>
+            <w:r>
+              <w:rPr>
+                <w:noProof/>
+                <w:webHidden/>
+              </w:rPr>
+            </w:r>
+            <w:r>
+              <w:rPr>
+                <w:noProof/>
+                <w:webHidden/>
+              </w:rPr>
+              <w:fldChar w:fldCharType="separate"/>
+            </w:r>
+            <w:r>
+              <w:rPr>
+                <w:noProof/>
+                <w:webHidden/>
+              </w:rPr>
+              <w:t>5</w:t>
+            </w:r>
+            <w:r>
+              <w:rPr>
+                <w:noProof/>
+                <w:webHidden/>
+              </w:rPr>
+              <w:fldChar w:fldCharType="end"/>
+            </w:r>
+          </w:hyperlink>
+        </w:p>
+        <w:p>
+          <w:pPr>
+            <w:pStyle w:val="TOC2"/>
+            <w:tabs>
+              <w:tab w:val="right" w:leader="dot" w:pos="9350"/>
+            </w:tabs>
+            <w:rPr>
+              <w:rFonts w:asciiTheme="minorHAnsi" w:eastAsiaTheme="minorEastAsia" w:hAnsiTheme="minorHAnsi" w:cstheme="minorBidi"/>
+              <w:noProof/>
+              <w:lang w:val="en-GB"/>
+            </w:rPr>
+          </w:pPr>
+          <w:hyperlink w:anchor="_Toc119501144" w:history="1">
+            <w:r>
+              <w:rPr>
+                <w:rStyle w:val="Hyperlink"/>
+                <w:noProof/>
+                <w:lang w:val="en-US"/>
+              </w:rPr>
+              <w:t>3D Brain</w:t>
+            </w:r>
+            <w:r>
+              <w:rPr>
+                <w:noProof/>
+                <w:webHidden/>
+              </w:rPr>
+              <w:tab/>
+            </w:r>
+            <w:r>
+              <w:rPr>
+                <w:noProof/>
+                <w:webHidden/>
+              </w:rPr>
+              <w:fldChar w:fldCharType="begin"/>
+            </w:r>
+            <w:r>
+              <w:rPr>
+                <w:noProof/>
+                <w:webHidden/>
+              </w:rPr>
+              <w:instrText xml:space="preserve"> PAGEREF _Toc119501144 \h </w:instrText>
+            </w:r>
+            <w:r>
+              <w:rPr>
+                <w:noProof/>
+                <w:webHidden/>
+              </w:rPr>
+            </w:r>
+            <w:r>
+              <w:rPr>
+                <w:noProof/>
+                <w:webHidden/>
+              </w:rPr>
+              <w:fldChar w:fldCharType="separate"/>
+            </w:r>
+            <w:r>
+              <w:rPr>
+                <w:noProof/>
+                <w:webHidden/>
+              </w:rPr>
+              <w:t>6</w:t>
+            </w:r>
+            <w:r>
+              <w:rPr>
+                <w:noProof/>
+                <w:webHidden/>
+              </w:rPr>
+              <w:fldChar w:fldCharType="end"/>
+            </w:r>
+          </w:hyperlink>
+        </w:p>
+        <w:p>
+          <w:pPr>
+            <w:pStyle w:val="TOC2"/>
+            <w:tabs>
+              <w:tab w:val="right" w:leader="dot" w:pos="9350"/>
+            </w:tabs>
+            <w:rPr>
+              <w:rFonts w:asciiTheme="minorHAnsi" w:eastAsiaTheme="minorEastAsia" w:hAnsiTheme="minorHAnsi" w:cstheme="minorBidi"/>
+              <w:noProof/>
+              <w:lang w:val="en-GB"/>
+            </w:rPr>
+          </w:pPr>
+          <w:hyperlink w:anchor="_Toc119501145" w:history="1">
+            <w:r>
+              <w:rPr>
+                <w:rStyle w:val="Hyperlink"/>
+                <w:noProof/>
+                <w:lang w:val="en-US"/>
+              </w:rPr>
+              <w:t>Bio Digital Human – 3D Anatomy</w:t>
+            </w:r>
+            <w:r>
+              <w:rPr>
+                <w:noProof/>
+                <w:webHidden/>
+              </w:rPr>
+              <w:tab/>
+            </w:r>
+            <w:r>
+              <w:rPr>
+                <w:noProof/>
+                <w:webHidden/>
+              </w:rPr>
+              <w:fldChar w:fldCharType="begin"/>
+            </w:r>
+            <w:r>
+              <w:rPr>
+                <w:noProof/>
+                <w:webHidden/>
+              </w:rPr>
+              <w:instrText xml:space="preserve"> PAGEREF _Toc119501145 \h </w:instrText>
+            </w:r>
+            <w:r>
+              <w:rPr>
+                <w:noProof/>
+                <w:webHidden/>
+              </w:rPr>
+            </w:r>
+            <w:r>
+              <w:rPr>
+                <w:noProof/>
+                <w:webHidden/>
+              </w:rPr>
+              <w:fldChar w:fldCharType="separate"/>
+            </w:r>
+            <w:r>
+              <w:rPr>
+                <w:noProof/>
+                <w:webHidden/>
+              </w:rPr>
+              <w:t>6</w:t>
+            </w:r>
+            <w:r>
+              <w:rPr>
+                <w:noProof/>
+                <w:webHidden/>
+              </w:rPr>
+              <w:fldChar w:fldCharType="end"/>
+            </w:r>
+          </w:hyperlink>
+        </w:p>
+        <w:p>
+          <w:pPr>
+            <w:pStyle w:val="TOC2"/>
+            <w:tabs>
+              <w:tab w:val="right" w:leader="dot" w:pos="9350"/>
+            </w:tabs>
+            <w:rPr>
+              <w:rFonts w:asciiTheme="minorHAnsi" w:eastAsiaTheme="minorEastAsia" w:hAnsiTheme="minorHAnsi" w:cstheme="minorBidi"/>
+              <w:noProof/>
+              <w:lang w:val="en-GB"/>
+            </w:rPr>
+          </w:pPr>
+          <w:hyperlink w:anchor="_Toc119501146" w:history="1">
+            <w:r>
+              <w:rPr>
+                <w:rStyle w:val="Hyperlink"/>
+                <w:noProof/>
+                <w:lang w:val="en-US"/>
+              </w:rPr>
+              <w:t>Brain Tutor 3D</w:t>
+            </w:r>
+            <w:r>
+              <w:rPr>
+                <w:noProof/>
+                <w:webHidden/>
+              </w:rPr>
+              <w:tab/>
+            </w:r>
+            <w:r>
+              <w:rPr>
+                <w:noProof/>
+                <w:webHidden/>
+              </w:rPr>
+              <w:fldChar w:fldCharType="begin"/>
+            </w:r>
+            <w:r>
+              <w:rPr>
+                <w:noProof/>
+                <w:webHidden/>
+              </w:rPr>
+              <w:instrText xml:space="preserve"> PAGEREF _Toc119501146 \h </w:instrText>
+            </w:r>
+            <w:r>
+              <w:rPr>
+                <w:noProof/>
+                <w:webHidden/>
+              </w:rPr>
+            </w:r>
+            <w:r>
+              <w:rPr>
+                <w:noProof/>
+                <w:webHidden/>
+              </w:rPr>
+              <w:fldChar w:fldCharType="separate"/>
+            </w:r>
+            <w:r>
+              <w:rPr>
+                <w:noProof/>
+                <w:webHidden/>
+              </w:rPr>
+              <w:t>7</w:t>
             </w:r>
             <w:r>
               <w:rPr>
@@ -766,13 +1193,13 @@
               <w:lang w:val="en-GB"/>
             </w:rPr>
           </w:pPr>
-          <w:hyperlink w:anchor="_Toc119264933" w:history="1">
+          <w:hyperlink w:anchor="_Toc119501147" w:history="1">
             <w:r>
               <w:rPr>
                 <w:rStyle w:val="Hyperlink"/>
                 <w:noProof/>
               </w:rPr>
-              <w:t>Literature Review</w:t>
+              <w:t>Project Rationale</w:t>
             </w:r>
             <w:r>
               <w:rPr>
@@ -793,7 +1220,7 @@
                 <w:noProof/>
                 <w:webHidden/>
               </w:rPr>
-              <w:instrText xml:space="preserve"> PAGEREF _Toc119264933 \h </w:instrText>
+              <w:instrText xml:space="preserve"> PAGEREF _Toc119501147 \h </w:instrText>
             </w:r>
             <w:r>
               <w:rPr>
@@ -813,7 +1240,147 @@
                 <w:noProof/>
                 <w:webHidden/>
               </w:rPr>
-              <w:t>6</w:t>
+              <w:t>8</w:t>
+            </w:r>
+            <w:r>
+              <w:rPr>
+                <w:noProof/>
+                <w:webHidden/>
+              </w:rPr>
+              <w:fldChar w:fldCharType="end"/>
+            </w:r>
+          </w:hyperlink>
+        </w:p>
+        <w:p>
+          <w:pPr>
+            <w:pStyle w:val="TOC1"/>
+            <w:tabs>
+              <w:tab w:val="right" w:leader="dot" w:pos="9350"/>
+            </w:tabs>
+            <w:rPr>
+              <w:rFonts w:asciiTheme="minorHAnsi" w:eastAsiaTheme="minorEastAsia" w:hAnsiTheme="minorHAnsi" w:cstheme="minorBidi"/>
+              <w:noProof/>
+              <w:lang w:val="en-GB"/>
+            </w:rPr>
+          </w:pPr>
+          <w:hyperlink w:anchor="_Toc119501148" w:history="1">
+            <w:r>
+              <w:rPr>
+                <w:rStyle w:val="Hyperlink"/>
+                <w:noProof/>
+              </w:rPr>
+              <w:t>Scope of the Project</w:t>
+            </w:r>
+            <w:r>
+              <w:rPr>
+                <w:noProof/>
+                <w:webHidden/>
+              </w:rPr>
+              <w:tab/>
+            </w:r>
+            <w:r>
+              <w:rPr>
+                <w:noProof/>
+                <w:webHidden/>
+              </w:rPr>
+              <w:fldChar w:fldCharType="begin"/>
+            </w:r>
+            <w:r>
+              <w:rPr>
+                <w:noProof/>
+                <w:webHidden/>
+              </w:rPr>
+              <w:instrText xml:space="preserve"> PAGEREF _Toc119501148 \h </w:instrText>
+            </w:r>
+            <w:r>
+              <w:rPr>
+                <w:noProof/>
+                <w:webHidden/>
+              </w:rPr>
+            </w:r>
+            <w:r>
+              <w:rPr>
+                <w:noProof/>
+                <w:webHidden/>
+              </w:rPr>
+              <w:fldChar w:fldCharType="separate"/>
+            </w:r>
+            <w:r>
+              <w:rPr>
+                <w:noProof/>
+                <w:webHidden/>
+              </w:rPr>
+              <w:t>8</w:t>
+            </w:r>
+            <w:r>
+              <w:rPr>
+                <w:noProof/>
+                <w:webHidden/>
+              </w:rPr>
+              <w:fldChar w:fldCharType="end"/>
+            </w:r>
+          </w:hyperlink>
+        </w:p>
+        <w:p>
+          <w:pPr>
+            <w:pStyle w:val="TOC1"/>
+            <w:tabs>
+              <w:tab w:val="right" w:leader="dot" w:pos="9350"/>
+            </w:tabs>
+            <w:rPr>
+              <w:rFonts w:asciiTheme="minorHAnsi" w:eastAsiaTheme="minorEastAsia" w:hAnsiTheme="minorHAnsi" w:cstheme="minorBidi"/>
+              <w:noProof/>
+              <w:lang w:val="en-GB"/>
+            </w:rPr>
+          </w:pPr>
+          <w:hyperlink w:anchor="_Toc119501149" w:history="1">
+            <w:r>
+              <w:rPr>
+                <w:rStyle w:val="Hyperlink"/>
+                <w:noProof/>
+              </w:rPr>
+              <w:t>Methodology</w:t>
+            </w:r>
+            <w:r>
+              <w:rPr>
+                <w:noProof/>
+                <w:webHidden/>
+              </w:rPr>
+              <w:tab/>
+            </w:r>
+            <w:r>
+              <w:rPr>
+                <w:noProof/>
+                <w:webHidden/>
+              </w:rPr>
+              <w:fldChar w:fldCharType="begin"/>
+            </w:r>
+            <w:r>
+              <w:rPr>
+                <w:noProof/>
+                <w:webHidden/>
+              </w:rPr>
+              <w:instrText xml:space="preserve"> PAGEREF _Toc119501149 \h </w:instrText>
+            </w:r>
+            <w:r>
+              <w:rPr>
+                <w:noProof/>
+                <w:webHidden/>
+              </w:rPr>
+            </w:r>
+            <w:r>
+              <w:rPr>
+                <w:noProof/>
+                <w:webHidden/>
+              </w:rPr>
+              <w:fldChar w:fldCharType="separate"/>
+            </w:r>
+            <w:r>
+              <w:rPr>
+                <w:noProof/>
+                <w:webHidden/>
+              </w:rPr>
+              <w:t>9</w:t>
             </w:r>
             <w:r>
               <w:rPr>
@@ -836,14 +1403,154 @@
               <w:lang w:val="en-GB"/>
             </w:rPr>
           </w:pPr>
-          <w:hyperlink w:anchor="_Toc119264934" w:history="1">
+          <w:hyperlink w:anchor="_Toc119501150" w:history="1">
             <w:r>
               <w:rPr>
                 <w:rStyle w:val="Hyperlink"/>
                 <w:noProof/>
+              </w:rPr>
+              <w:t>Development Methodology</w:t>
+            </w:r>
+            <w:r>
+              <w:rPr>
+                <w:noProof/>
+                <w:webHidden/>
+              </w:rPr>
+              <w:tab/>
+            </w:r>
+            <w:r>
+              <w:rPr>
+                <w:noProof/>
+                <w:webHidden/>
+              </w:rPr>
+              <w:fldChar w:fldCharType="begin"/>
+            </w:r>
+            <w:r>
+              <w:rPr>
+                <w:noProof/>
+                <w:webHidden/>
+              </w:rPr>
+              <w:instrText xml:space="preserve"> PAGEREF _Toc119501150 \h </w:instrText>
+            </w:r>
+            <w:r>
+              <w:rPr>
+                <w:noProof/>
+                <w:webHidden/>
+              </w:rPr>
+            </w:r>
+            <w:r>
+              <w:rPr>
+                <w:noProof/>
+                <w:webHidden/>
+              </w:rPr>
+              <w:fldChar w:fldCharType="separate"/>
+            </w:r>
+            <w:r>
+              <w:rPr>
+                <w:noProof/>
+                <w:webHidden/>
+              </w:rPr>
+              <w:t>9</w:t>
+            </w:r>
+            <w:r>
+              <w:rPr>
+                <w:noProof/>
+                <w:webHidden/>
+              </w:rPr>
+              <w:fldChar w:fldCharType="end"/>
+            </w:r>
+          </w:hyperlink>
+        </w:p>
+        <w:p>
+          <w:pPr>
+            <w:pStyle w:val="TOC1"/>
+            <w:tabs>
+              <w:tab w:val="right" w:leader="dot" w:pos="9350"/>
+            </w:tabs>
+            <w:rPr>
+              <w:rFonts w:asciiTheme="minorHAnsi" w:eastAsiaTheme="minorEastAsia" w:hAnsiTheme="minorHAnsi" w:cstheme="minorBidi"/>
+              <w:noProof/>
+              <w:lang w:val="en-GB"/>
+            </w:rPr>
+          </w:pPr>
+          <w:hyperlink w:anchor="_Toc119501151" w:history="1">
+            <w:r>
+              <w:rPr>
+                <w:rStyle w:val="Hyperlink"/>
+                <w:noProof/>
+              </w:rPr>
+              <w:t>Expected Results</w:t>
+            </w:r>
+            <w:r>
+              <w:rPr>
+                <w:noProof/>
+                <w:webHidden/>
+              </w:rPr>
+              <w:tab/>
+            </w:r>
+            <w:r>
+              <w:rPr>
+                <w:noProof/>
+                <w:webHidden/>
+              </w:rPr>
+              <w:fldChar w:fldCharType="begin"/>
+            </w:r>
+            <w:r>
+              <w:rPr>
+                <w:noProof/>
+                <w:webHidden/>
+              </w:rPr>
+              <w:instrText xml:space="preserve"> PAGEREF _Toc119501151 \h </w:instrText>
+            </w:r>
+            <w:r>
+              <w:rPr>
+                <w:noProof/>
+                <w:webHidden/>
+              </w:rPr>
+            </w:r>
+            <w:r>
+              <w:rPr>
+                <w:noProof/>
+                <w:webHidden/>
+              </w:rPr>
+              <w:fldChar w:fldCharType="separate"/>
+            </w:r>
+            <w:r>
+              <w:rPr>
+                <w:noProof/>
+                <w:webHidden/>
+              </w:rPr>
+              <w:t>10</w:t>
+            </w:r>
+            <w:r>
+              <w:rPr>
+                <w:noProof/>
+                <w:webHidden/>
+              </w:rPr>
+              <w:fldChar w:fldCharType="end"/>
+            </w:r>
+          </w:hyperlink>
+        </w:p>
+        <w:p>
+          <w:pPr>
+            <w:pStyle w:val="TOC1"/>
+            <w:tabs>
+              <w:tab w:val="right" w:leader="dot" w:pos="9350"/>
+            </w:tabs>
+            <w:rPr>
+              <w:rFonts w:asciiTheme="minorHAnsi" w:eastAsiaTheme="minorEastAsia" w:hAnsiTheme="minorHAnsi" w:cstheme="minorBidi"/>
+              <w:noProof/>
+              <w:lang w:val="en-GB"/>
+            </w:rPr>
+          </w:pPr>
+          <w:hyperlink w:anchor="_Toc119501152" w:history="1">
+            <w:r>
+              <w:rPr>
+                <w:rStyle w:val="Hyperlink"/>
+                <w:noProof/>
                 <w:lang w:val="en-US"/>
               </w:rPr>
-              <w:t>3D Human Brain</w:t>
+              <w:t>Work Division</w:t>
             </w:r>
             <w:r>
               <w:rPr>
@@ -864,7 +1571,7 @@
                 <w:noProof/>
                 <w:webHidden/>
               </w:rPr>
-              <w:instrText xml:space="preserve"> PAGEREF _Toc119264934 \h </w:instrText>
+              <w:instrText xml:space="preserve"> PAGEREF _Toc119501152 \h </w:instrText>
             </w:r>
             <w:r>
               <w:rPr>
@@ -884,7 +1591,78 @@
                 <w:noProof/>
                 <w:webHidden/>
               </w:rPr>
-              <w:t>6</w:t>
+              <w:t>11</w:t>
+            </w:r>
+            <w:r>
+              <w:rPr>
+                <w:noProof/>
+                <w:webHidden/>
+              </w:rPr>
+              <w:fldChar w:fldCharType="end"/>
+            </w:r>
+          </w:hyperlink>
+        </w:p>
+        <w:p>
+          <w:pPr>
+            <w:pStyle w:val="TOC1"/>
+            <w:tabs>
+              <w:tab w:val="right" w:leader="dot" w:pos="9350"/>
+            </w:tabs>
+            <w:rPr>
+              <w:rFonts w:asciiTheme="minorHAnsi" w:eastAsiaTheme="minorEastAsia" w:hAnsiTheme="minorHAnsi" w:cstheme="minorBidi"/>
+              <w:noProof/>
+              <w:lang w:val="en-GB"/>
+            </w:rPr>
+          </w:pPr>
+          <w:hyperlink w:anchor="_Toc119501153" w:history="1">
+            <w:r>
+              <w:rPr>
+                <w:rStyle w:val="Hyperlink"/>
+                <w:noProof/>
+                <w:lang w:val="en-US"/>
+              </w:rPr>
+              <w:t>Proposed Project Timeline</w:t>
+            </w:r>
+            <w:r>
+              <w:rPr>
+                <w:noProof/>
+                <w:webHidden/>
+              </w:rPr>
+              <w:tab/>
+            </w:r>
+            <w:r>
+              <w:rPr>
+                <w:noProof/>
+                <w:webHidden/>
+              </w:rPr>
+              <w:fldChar w:fldCharType="begin"/>
+            </w:r>
+            <w:r>
+              <w:rPr>
+                <w:noProof/>
+                <w:webHidden/>
+              </w:rPr>
+              <w:instrText xml:space="preserve"> PAGEREF _Toc119501153 \h </w:instrText>
+            </w:r>
+            <w:r>
+              <w:rPr>
+                <w:noProof/>
+                <w:webHidden/>
+              </w:rPr>
+            </w:r>
+            <w:r>
+              <w:rPr>
+                <w:noProof/>
+                <w:webHidden/>
+              </w:rPr>
+              <w:fldChar w:fldCharType="separate"/>
+            </w:r>
+            <w:r>
+              <w:rPr>
+                <w:noProof/>
+                <w:webHidden/>
+              </w:rPr>
+              <w:t>12</w:t>
             </w:r>
             <w:r>
               <w:rPr>
@@ -907,14 +1685,13 @@
               <w:lang w:val="en-GB"/>
             </w:rPr>
           </w:pPr>
-          <w:hyperlink w:anchor="_Toc119264935" w:history="1">
+          <w:hyperlink w:anchor="_Toc119501154" w:history="1">
             <w:r>
               <w:rPr>
                 <w:rStyle w:val="Hyperlink"/>
                 <w:noProof/>
-                <w:lang w:val="en-US"/>
-              </w:rPr>
-              <w:t>Brain Pro</w:t>
+              </w:rPr>
+              <w:t>Gantt chart</w:t>
             </w:r>
             <w:r>
               <w:rPr>
@@ -935,7 +1712,7 @@
                 <w:noProof/>
                 <w:webHidden/>
               </w:rPr>
-              <w:instrText xml:space="preserve"> PAGEREF _Toc119264935 \h </w:instrText>
+              <w:instrText xml:space="preserve"> PAGEREF _Toc119501154 \h </w:instrText>
             </w:r>
             <w:r>
               <w:rPr>
@@ -955,220 +1732,7 @@
                 <w:noProof/>
                 <w:webHidden/>
               </w:rPr>
-              <w:t>6</w:t>
-            </w:r>
-            <w:r>
-              <w:rPr>
-                <w:noProof/>
-                <w:webHidden/>
-              </w:rPr>
-              <w:fldChar w:fldCharType="end"/>
-            </w:r>
-          </w:hyperlink>
-        </w:p>
-        <w:p>
-          <w:pPr>
-            <w:pStyle w:val="TOC2"/>
-            <w:tabs>
-              <w:tab w:val="right" w:leader="dot" w:pos="9350"/>
-            </w:tabs>
-            <w:rPr>
-              <w:rFonts w:asciiTheme="minorHAnsi" w:eastAsiaTheme="minorEastAsia" w:hAnsiTheme="minorHAnsi" w:cstheme="minorBidi"/>
-              <w:noProof/>
-              <w:lang w:val="en-GB"/>
-            </w:rPr>
-          </w:pPr>
-          <w:hyperlink w:anchor="_Toc119264936" w:history="1">
-            <w:r>
-              <w:rPr>
-                <w:rStyle w:val="Hyperlink"/>
-                <w:noProof/>
-                <w:lang w:val="en-US"/>
-              </w:rPr>
-              <w:t>3D Brain</w:t>
-            </w:r>
-            <w:r>
-              <w:rPr>
-                <w:noProof/>
-                <w:webHidden/>
-              </w:rPr>
-              <w:tab/>
-            </w:r>
-            <w:r>
-              <w:rPr>
-                <w:noProof/>
-                <w:webHidden/>
-              </w:rPr>
-              <w:fldChar w:fldCharType="begin"/>
-            </w:r>
-            <w:r>
-              <w:rPr>
-                <w:noProof/>
-                <w:webHidden/>
-              </w:rPr>
-              <w:instrText xml:space="preserve"> PAGEREF _Toc119264936 \h </w:instrText>
-            </w:r>
-            <w:r>
-              <w:rPr>
-                <w:noProof/>
-                <w:webHidden/>
-              </w:rPr>
-            </w:r>
-            <w:r>
-              <w:rPr>
-                <w:noProof/>
-                <w:webHidden/>
-              </w:rPr>
-              <w:fldChar w:fldCharType="separate"/>
-            </w:r>
-            <w:r>
-              <w:rPr>
-                <w:noProof/>
-                <w:webHidden/>
-              </w:rPr>
-              <w:t>7</w:t>
-            </w:r>
-            <w:r>
-              <w:rPr>
-                <w:noProof/>
-                <w:webHidden/>
-              </w:rPr>
-              <w:fldChar w:fldCharType="end"/>
-            </w:r>
-          </w:hyperlink>
-        </w:p>
-        <w:p>
-          <w:pPr>
-            <w:pStyle w:val="TOC2"/>
-            <w:tabs>
-              <w:tab w:val="right" w:leader="dot" w:pos="9350"/>
-            </w:tabs>
-            <w:rPr>
-              <w:rFonts w:asciiTheme="minorHAnsi" w:eastAsiaTheme="minorEastAsia" w:hAnsiTheme="minorHAnsi" w:cstheme="minorBidi"/>
-              <w:noProof/>
-              <w:lang w:val="en-GB"/>
-            </w:rPr>
-          </w:pPr>
-          <w:hyperlink w:anchor="_Toc119264937" w:history="1">
-            <w:r>
-              <w:rPr>
-                <w:rStyle w:val="Hyperlink"/>
-                <w:noProof/>
-                <w:lang w:val="en-US"/>
-              </w:rPr>
-              <w:t>Bio Digital Human – 3D Anatomy</w:t>
-            </w:r>
-            <w:r>
-              <w:rPr>
-                <w:noProof/>
-                <w:webHidden/>
-              </w:rPr>
-              <w:tab/>
-            </w:r>
-            <w:r>
-              <w:rPr>
-                <w:noProof/>
-                <w:webHidden/>
-              </w:rPr>
-              <w:fldChar w:fldCharType="begin"/>
-            </w:r>
-            <w:r>
-              <w:rPr>
-                <w:noProof/>
-                <w:webHidden/>
-              </w:rPr>
-              <w:instrText xml:space="preserve"> PAGEREF _Toc119264937 \h </w:instrText>
-            </w:r>
-            <w:r>
-              <w:rPr>
-                <w:noProof/>
-                <w:webHidden/>
-              </w:rPr>
-            </w:r>
-            <w:r>
-              <w:rPr>
-                <w:noProof/>
-                <w:webHidden/>
-              </w:rPr>
-              <w:fldChar w:fldCharType="separate"/>
-            </w:r>
-            <w:r>
-              <w:rPr>
-                <w:noProof/>
-                <w:webHidden/>
-              </w:rPr>
-              <w:t>7</w:t>
-            </w:r>
-            <w:r>
-              <w:rPr>
-                <w:noProof/>
-                <w:webHidden/>
-              </w:rPr>
-              <w:fldChar w:fldCharType="end"/>
-            </w:r>
-          </w:hyperlink>
-        </w:p>
-        <w:p>
-          <w:pPr>
-            <w:pStyle w:val="TOC2"/>
-            <w:tabs>
-              <w:tab w:val="right" w:leader="dot" w:pos="9350"/>
-            </w:tabs>
-            <w:rPr>
-              <w:rFonts w:asciiTheme="minorHAnsi" w:eastAsiaTheme="minorEastAsia" w:hAnsiTheme="minorHAnsi" w:cstheme="minorBidi"/>
-              <w:noProof/>
-              <w:lang w:val="en-GB"/>
-            </w:rPr>
-          </w:pPr>
-          <w:hyperlink w:anchor="_Toc119264938" w:history="1">
-            <w:r>
-              <w:rPr>
-                <w:rStyle w:val="Hyperlink"/>
-                <w:noProof/>
-                <w:lang w:val="en-US"/>
-              </w:rPr>
-              <w:t>Brain Tutor 3D</w:t>
-            </w:r>
-            <w:r>
-              <w:rPr>
-                <w:noProof/>
-                <w:webHidden/>
-              </w:rPr>
-              <w:tab/>
-            </w:r>
-            <w:r>
-              <w:rPr>
-                <w:noProof/>
-                <w:webHidden/>
-              </w:rPr>
-              <w:fldChar w:fldCharType="begin"/>
-            </w:r>
-            <w:r>
-              <w:rPr>
-                <w:noProof/>
-                <w:webHidden/>
-              </w:rPr>
-              <w:instrText xml:space="preserve"> PAGEREF _Toc119264938 \h </w:instrText>
-            </w:r>
-            <w:r>
-              <w:rPr>
-                <w:noProof/>
-                <w:webHidden/>
-              </w:rPr>
-            </w:r>
-            <w:r>
-              <w:rPr>
-                <w:noProof/>
-                <w:webHidden/>
-              </w:rPr>
-              <w:fldChar w:fldCharType="separate"/>
-            </w:r>
-            <w:r>
-              <w:rPr>
-                <w:noProof/>
-                <w:webHidden/>
-              </w:rPr>
-              <w:t>8</w:t>
+              <w:t>12</w:t>
             </w:r>
             <w:r>
               <w:rPr>
@@ -1191,13 +1755,14 @@
               <w:lang w:val="en-GB"/>
             </w:rPr>
           </w:pPr>
-          <w:hyperlink w:anchor="_Toc119264939" w:history="1">
+          <w:hyperlink w:anchor="_Toc119501155" w:history="1">
             <w:r>
               <w:rPr>
                 <w:rStyle w:val="Hyperlink"/>
                 <w:noProof/>
-              </w:rPr>
-              <w:t>Project Rationale</w:t>
+                <w:lang w:val="en-US"/>
+              </w:rPr>
+              <w:t>References</w:t>
             </w:r>
             <w:r>
               <w:rPr>
@@ -1218,7 +1783,7 @@
                 <w:noProof/>
                 <w:webHidden/>
               </w:rPr>
-              <w:instrText xml:space="preserve"> PAGEREF _Toc119264939 \h </w:instrText>
+              <w:instrText xml:space="preserve"> PAGEREF _Toc119501155 \h </w:instrText>
             </w:r>
             <w:r>
               <w:rPr>
@@ -1238,570 +1803,7 @@
                 <w:noProof/>
                 <w:webHidden/>
               </w:rPr>
-              <w:t>9</w:t>
-            </w:r>
-            <w:r>
-              <w:rPr>
-                <w:noProof/>
-                <w:webHidden/>
-              </w:rPr>
-              <w:fldChar w:fldCharType="end"/>
-            </w:r>
-          </w:hyperlink>
-        </w:p>
-        <w:p>
-          <w:pPr>
-            <w:pStyle w:val="TOC1"/>
-            <w:tabs>
-              <w:tab w:val="right" w:leader="dot" w:pos="9350"/>
-            </w:tabs>
-            <w:rPr>
-              <w:rFonts w:asciiTheme="minorHAnsi" w:eastAsiaTheme="minorEastAsia" w:hAnsiTheme="minorHAnsi" w:cstheme="minorBidi"/>
-              <w:noProof/>
-              <w:lang w:val="en-GB"/>
-            </w:rPr>
-          </w:pPr>
-          <w:hyperlink w:anchor="_Toc119264940" w:history="1">
-            <w:r>
-              <w:rPr>
-                <w:rStyle w:val="Hyperlink"/>
-                <w:noProof/>
-              </w:rPr>
-              <w:t>Scope of the Project</w:t>
-            </w:r>
-            <w:r>
-              <w:rPr>
-                <w:noProof/>
-                <w:webHidden/>
-              </w:rPr>
-              <w:tab/>
-            </w:r>
-            <w:r>
-              <w:rPr>
-                <w:noProof/>
-                <w:webHidden/>
-              </w:rPr>
-              <w:fldChar w:fldCharType="begin"/>
-            </w:r>
-            <w:r>
-              <w:rPr>
-                <w:noProof/>
-                <w:webHidden/>
-              </w:rPr>
-              <w:instrText xml:space="preserve"> PAGEREF _Toc119264940 \h </w:instrText>
-            </w:r>
-            <w:r>
-              <w:rPr>
-                <w:noProof/>
-                <w:webHidden/>
-              </w:rPr>
-            </w:r>
-            <w:r>
-              <w:rPr>
-                <w:noProof/>
-                <w:webHidden/>
-              </w:rPr>
-              <w:fldChar w:fldCharType="separate"/>
-            </w:r>
-            <w:r>
-              <w:rPr>
-                <w:noProof/>
-                <w:webHidden/>
-              </w:rPr>
-              <w:t>9</w:t>
-            </w:r>
-            <w:r>
-              <w:rPr>
-                <w:noProof/>
-                <w:webHidden/>
-              </w:rPr>
-              <w:fldChar w:fldCharType="end"/>
-            </w:r>
-          </w:hyperlink>
-        </w:p>
-        <w:p>
-          <w:pPr>
-            <w:pStyle w:val="TOC1"/>
-            <w:tabs>
-              <w:tab w:val="right" w:leader="dot" w:pos="9350"/>
-            </w:tabs>
-            <w:rPr>
-              <w:rFonts w:asciiTheme="minorHAnsi" w:eastAsiaTheme="minorEastAsia" w:hAnsiTheme="minorHAnsi" w:cstheme="minorBidi"/>
-              <w:noProof/>
-              <w:lang w:val="en-GB"/>
-            </w:rPr>
-          </w:pPr>
-          <w:hyperlink w:anchor="_Toc119264941" w:history="1">
-            <w:r>
-              <w:rPr>
-                <w:rStyle w:val="Hyperlink"/>
-                <w:noProof/>
-              </w:rPr>
-              <w:t>Methodology</w:t>
-            </w:r>
-            <w:r>
-              <w:rPr>
-                <w:noProof/>
-                <w:webHidden/>
-              </w:rPr>
-              <w:tab/>
-            </w:r>
-            <w:r>
-              <w:rPr>
-                <w:noProof/>
-                <w:webHidden/>
-              </w:rPr>
-              <w:fldChar w:fldCharType="begin"/>
-            </w:r>
-            <w:r>
-              <w:rPr>
-                <w:noProof/>
-                <w:webHidden/>
-              </w:rPr>
-              <w:instrText xml:space="preserve"> PAGEREF _Toc119264941 \h </w:instrText>
-            </w:r>
-            <w:r>
-              <w:rPr>
-                <w:noProof/>
-                <w:webHidden/>
-              </w:rPr>
-            </w:r>
-            <w:r>
-              <w:rPr>
-                <w:noProof/>
-                <w:webHidden/>
-              </w:rPr>
-              <w:fldChar w:fldCharType="separate"/>
-            </w:r>
-            <w:r>
-              <w:rPr>
-                <w:noProof/>
-                <w:webHidden/>
-              </w:rPr>
-              <w:t>10</w:t>
-            </w:r>
-            <w:r>
-              <w:rPr>
-                <w:noProof/>
-                <w:webHidden/>
-              </w:rPr>
-              <w:fldChar w:fldCharType="end"/>
-            </w:r>
-          </w:hyperlink>
-        </w:p>
-        <w:p>
-          <w:pPr>
-            <w:pStyle w:val="TOC2"/>
-            <w:tabs>
-              <w:tab w:val="right" w:leader="dot" w:pos="9350"/>
-            </w:tabs>
-            <w:rPr>
-              <w:rFonts w:asciiTheme="minorHAnsi" w:eastAsiaTheme="minorEastAsia" w:hAnsiTheme="minorHAnsi" w:cstheme="minorBidi"/>
-              <w:noProof/>
-              <w:lang w:val="en-GB"/>
-            </w:rPr>
-          </w:pPr>
-          <w:hyperlink w:anchor="_Toc119264942" w:history="1">
-            <w:r>
-              <w:rPr>
-                <w:rStyle w:val="Hyperlink"/>
-                <w:noProof/>
-              </w:rPr>
-              <w:t>Development Methodology</w:t>
-            </w:r>
-            <w:r>
-              <w:rPr>
-                <w:noProof/>
-                <w:webHidden/>
-              </w:rPr>
-              <w:tab/>
-            </w:r>
-            <w:r>
-              <w:rPr>
-                <w:noProof/>
-                <w:webHidden/>
-              </w:rPr>
-              <w:fldChar w:fldCharType="begin"/>
-            </w:r>
-            <w:r>
-              <w:rPr>
-                <w:noProof/>
-                <w:webHidden/>
-              </w:rPr>
-              <w:instrText xml:space="preserve"> PAGEREF _Toc119264942 \h </w:instrText>
-            </w:r>
-            <w:r>
-              <w:rPr>
-                <w:noProof/>
-                <w:webHidden/>
-              </w:rPr>
-            </w:r>
-            <w:r>
-              <w:rPr>
-                <w:noProof/>
-                <w:webHidden/>
-              </w:rPr>
-              <w:fldChar w:fldCharType="separate"/>
-            </w:r>
-            <w:r>
-              <w:rPr>
-                <w:noProof/>
-                <w:webHidden/>
-              </w:rPr>
-              <w:t>10</w:t>
-            </w:r>
-            <w:r>
-              <w:rPr>
-                <w:noProof/>
-                <w:webHidden/>
-              </w:rPr>
-              <w:fldChar w:fldCharType="end"/>
-            </w:r>
-          </w:hyperlink>
-        </w:p>
-        <w:p>
-          <w:pPr>
-            <w:pStyle w:val="TOC1"/>
-            <w:tabs>
-              <w:tab w:val="right" w:leader="dot" w:pos="9350"/>
-            </w:tabs>
-            <w:rPr>
-              <w:rFonts w:asciiTheme="minorHAnsi" w:eastAsiaTheme="minorEastAsia" w:hAnsiTheme="minorHAnsi" w:cstheme="minorBidi"/>
-              <w:noProof/>
-              <w:lang w:val="en-GB"/>
-            </w:rPr>
-          </w:pPr>
-          <w:hyperlink w:anchor="_Toc119264943" w:history="1">
-            <w:r>
-              <w:rPr>
-                <w:rStyle w:val="Hyperlink"/>
-                <w:noProof/>
-              </w:rPr>
-              <w:t>Expected Results</w:t>
-            </w:r>
-            <w:r>
-              <w:rPr>
-                <w:noProof/>
-                <w:webHidden/>
-              </w:rPr>
-              <w:tab/>
-            </w:r>
-            <w:r>
-              <w:rPr>
-                <w:noProof/>
-                <w:webHidden/>
-              </w:rPr>
-              <w:fldChar w:fldCharType="begin"/>
-            </w:r>
-            <w:r>
-              <w:rPr>
-                <w:noProof/>
-                <w:webHidden/>
-              </w:rPr>
-              <w:instrText xml:space="preserve"> PAGEREF _Toc119264943 \h </w:instrText>
-            </w:r>
-            <w:r>
-              <w:rPr>
-                <w:noProof/>
-                <w:webHidden/>
-              </w:rPr>
-            </w:r>
-            <w:r>
-              <w:rPr>
-                <w:noProof/>
-                <w:webHidden/>
-              </w:rPr>
-              <w:fldChar w:fldCharType="separate"/>
-            </w:r>
-            <w:r>
-              <w:rPr>
-                <w:noProof/>
-                <w:webHidden/>
-              </w:rPr>
-              <w:t>11</w:t>
-            </w:r>
-            <w:r>
-              <w:rPr>
-                <w:noProof/>
-                <w:webHidden/>
-              </w:rPr>
-              <w:fldChar w:fldCharType="end"/>
-            </w:r>
-          </w:hyperlink>
-        </w:p>
-        <w:p>
-          <w:pPr>
-            <w:pStyle w:val="TOC1"/>
-            <w:tabs>
-              <w:tab w:val="right" w:leader="dot" w:pos="9350"/>
-            </w:tabs>
-            <w:rPr>
-              <w:rFonts w:asciiTheme="minorHAnsi" w:eastAsiaTheme="minorEastAsia" w:hAnsiTheme="minorHAnsi" w:cstheme="minorBidi"/>
-              <w:noProof/>
-              <w:lang w:val="en-GB"/>
-            </w:rPr>
-          </w:pPr>
-          <w:hyperlink w:anchor="_Toc119264944" w:history="1">
-            <w:r>
-              <w:rPr>
-                <w:rStyle w:val="Hyperlink"/>
-                <w:noProof/>
-                <w:lang w:val="en-US"/>
-              </w:rPr>
-              <w:t>Work Division</w:t>
-            </w:r>
-            <w:r>
-              <w:rPr>
-                <w:noProof/>
-                <w:webHidden/>
-              </w:rPr>
-              <w:tab/>
-            </w:r>
-            <w:r>
-              <w:rPr>
-                <w:noProof/>
-                <w:webHidden/>
-              </w:rPr>
-              <w:fldChar w:fldCharType="begin"/>
-            </w:r>
-            <w:r>
-              <w:rPr>
-                <w:noProof/>
-                <w:webHidden/>
-              </w:rPr>
-              <w:instrText xml:space="preserve"> PAGEREF _Toc119264944 \h </w:instrText>
-            </w:r>
-            <w:r>
-              <w:rPr>
-                <w:noProof/>
-                <w:webHidden/>
-              </w:rPr>
-            </w:r>
-            <w:r>
-              <w:rPr>
-                <w:noProof/>
-                <w:webHidden/>
-              </w:rPr>
-              <w:fldChar w:fldCharType="separate"/>
-            </w:r>
-            <w:r>
-              <w:rPr>
-                <w:noProof/>
-                <w:webHidden/>
-              </w:rPr>
-              <w:t>12</w:t>
-            </w:r>
-            <w:r>
-              <w:rPr>
-                <w:noProof/>
-                <w:webHidden/>
-              </w:rPr>
-              <w:fldChar w:fldCharType="end"/>
-            </w:r>
-          </w:hyperlink>
-        </w:p>
-        <w:p>
-          <w:pPr>
-            <w:pStyle w:val="TOC1"/>
-            <w:tabs>
-              <w:tab w:val="right" w:leader="dot" w:pos="9350"/>
-            </w:tabs>
-            <w:rPr>
-              <w:rFonts w:asciiTheme="minorHAnsi" w:eastAsiaTheme="minorEastAsia" w:hAnsiTheme="minorHAnsi" w:cstheme="minorBidi"/>
-              <w:noProof/>
-              <w:lang w:val="en-GB"/>
-            </w:rPr>
-          </w:pPr>
-          <w:hyperlink w:anchor="_Toc119264945" w:history="1">
-            <w:r>
-              <w:rPr>
-                <w:rStyle w:val="Hyperlink"/>
-                <w:noProof/>
-                <w:lang w:val="en-US"/>
-              </w:rPr>
-              <w:t>Proposed Project Timeline</w:t>
-            </w:r>
-            <w:r>
-              <w:rPr>
-                <w:noProof/>
-                <w:webHidden/>
-              </w:rPr>
-              <w:tab/>
-            </w:r>
-            <w:r>
-              <w:rPr>
-                <w:noProof/>
-                <w:webHidden/>
-              </w:rPr>
-              <w:fldChar w:fldCharType="begin"/>
-            </w:r>
-            <w:r>
-              <w:rPr>
-                <w:noProof/>
-                <w:webHidden/>
-              </w:rPr>
-              <w:instrText xml:space="preserve"> PAGEREF _Toc119264945 \h </w:instrText>
-            </w:r>
-            <w:r>
-              <w:rPr>
-                <w:noProof/>
-                <w:webHidden/>
-              </w:rPr>
-            </w:r>
-            <w:r>
-              <w:rPr>
-                <w:noProof/>
-                <w:webHidden/>
-              </w:rPr>
-              <w:fldChar w:fldCharType="separate"/>
-            </w:r>
-            <w:r>
-              <w:rPr>
-                <w:noProof/>
-                <w:webHidden/>
-              </w:rPr>
               <w:t>13</w:t>
-            </w:r>
-            <w:r>
-              <w:rPr>
-                <w:noProof/>
-                <w:webHidden/>
-              </w:rPr>
-              <w:fldChar w:fldCharType="end"/>
-            </w:r>
-          </w:hyperlink>
-        </w:p>
-        <w:p>
-          <w:pPr>
-            <w:pStyle w:val="TOC2"/>
-            <w:tabs>
-              <w:tab w:val="right" w:leader="dot" w:pos="9350"/>
-            </w:tabs>
-            <w:rPr>
-              <w:rFonts w:asciiTheme="minorHAnsi" w:eastAsiaTheme="minorEastAsia" w:hAnsiTheme="minorHAnsi" w:cstheme="minorBidi"/>
-              <w:noProof/>
-              <w:lang w:val="en-GB"/>
-            </w:rPr>
-          </w:pPr>
-          <w:hyperlink w:anchor="_Toc119264946" w:history="1">
-            <w:r>
-              <w:rPr>
-                <w:rStyle w:val="Hyperlink"/>
-                <w:noProof/>
-              </w:rPr>
-              <w:t>Gantt chart</w:t>
-            </w:r>
-            <w:r>
-              <w:rPr>
-                <w:noProof/>
-                <w:webHidden/>
-              </w:rPr>
-              <w:tab/>
-            </w:r>
-            <w:r>
-              <w:rPr>
-                <w:noProof/>
-                <w:webHidden/>
-              </w:rPr>
-              <w:fldChar w:fldCharType="begin"/>
-            </w:r>
-            <w:r>
-              <w:rPr>
-                <w:noProof/>
-                <w:webHidden/>
-              </w:rPr>
-              <w:instrText xml:space="preserve"> PAGEREF _Toc119264946 \h </w:instrText>
-            </w:r>
-            <w:r>
-              <w:rPr>
-                <w:noProof/>
-                <w:webHidden/>
-              </w:rPr>
-            </w:r>
-            <w:r>
-              <w:rPr>
-                <w:noProof/>
-                <w:webHidden/>
-              </w:rPr>
-              <w:fldChar w:fldCharType="separate"/>
-            </w:r>
-            <w:r>
-              <w:rPr>
-                <w:noProof/>
-                <w:webHidden/>
-              </w:rPr>
-              <w:t>13</w:t>
-            </w:r>
-            <w:r>
-              <w:rPr>
-                <w:noProof/>
-                <w:webHidden/>
-              </w:rPr>
-              <w:fldChar w:fldCharType="end"/>
-            </w:r>
-          </w:hyperlink>
-        </w:p>
-        <w:p>
-          <w:pPr>
-            <w:pStyle w:val="TOC1"/>
-            <w:tabs>
-              <w:tab w:val="right" w:leader="dot" w:pos="9350"/>
-            </w:tabs>
-            <w:rPr>
-              <w:rFonts w:asciiTheme="minorHAnsi" w:eastAsiaTheme="minorEastAsia" w:hAnsiTheme="minorHAnsi" w:cstheme="minorBidi"/>
-              <w:noProof/>
-              <w:lang w:val="en-GB"/>
-            </w:rPr>
-          </w:pPr>
-          <w:hyperlink w:anchor="_Toc119264947" w:history="1">
-            <w:r>
-              <w:rPr>
-                <w:rStyle w:val="Hyperlink"/>
-                <w:noProof/>
-                <w:lang w:val="en-US"/>
-              </w:rPr>
-              <w:t>References</w:t>
-            </w:r>
-            <w:r>
-              <w:rPr>
-                <w:noProof/>
-                <w:webHidden/>
-              </w:rPr>
-              <w:tab/>
-            </w:r>
-            <w:r>
-              <w:rPr>
-                <w:noProof/>
-                <w:webHidden/>
-              </w:rPr>
-              <w:fldChar w:fldCharType="begin"/>
-            </w:r>
-            <w:r>
-              <w:rPr>
-                <w:noProof/>
-                <w:webHidden/>
-              </w:rPr>
-              <w:instrText xml:space="preserve"> PAGEREF _Toc119264947 \h </w:instrText>
-            </w:r>
-            <w:r>
-              <w:rPr>
-                <w:noProof/>
-                <w:webHidden/>
-              </w:rPr>
-            </w:r>
-            <w:r>
-              <w:rPr>
-                <w:noProof/>
-                <w:webHidden/>
-              </w:rPr>
-              <w:fldChar w:fldCharType="separate"/>
-            </w:r>
-            <w:r>
-              <w:rPr>
-                <w:noProof/>
-                <w:webHidden/>
-              </w:rPr>
-              <w:t>14</w:t>
             </w:r>
             <w:r>
               <w:rPr>
@@ -1850,7 +1852,7 @@
           <w:rFonts w:ascii="Arial" w:hAnsi="Arial" w:cs="Arial"/>
         </w:rPr>
       </w:pPr>
-      <w:bookmarkStart w:id="0" w:name="_Toc119264928"/>
+      <w:bookmarkStart w:id="1" w:name="_Toc119501136"/>
       <w:r>
         <w:rPr>
           <w:rFonts w:ascii="Arial" w:hAnsi="Arial" w:cs="Arial"/>
@@ -1858,7 +1860,7 @@
         <w:lastRenderedPageBreak/>
         <w:t>Abstract</w:t>
       </w:r>
-      <w:bookmarkEnd w:id="0"/>
+      <w:bookmarkEnd w:id="1"/>
     </w:p>
     <w:p>
       <w:pPr>
@@ -1899,15 +1901,7 @@
           <w:szCs w:val="24"/>
           <w:lang w:val="en-US"/>
         </w:rPr>
-        <w:t>learners</w:t>
-      </w:r>
-      <w:r>
-        <w:rPr>
-          <w:sz w:val="24"/>
-          <w:szCs w:val="24"/>
-          <w:lang w:val="en-US"/>
-        </w:rPr>
-        <w:t xml:space="preserve"> such as college students or medical students </w:t>
+        <w:t xml:space="preserve">learners such as college students or medical students </w:t>
       </w:r>
       <w:r>
         <w:rPr>
@@ -2003,7 +1997,23 @@
           <w:szCs w:val="24"/>
           <w:lang w:val="en-US"/>
         </w:rPr>
-        <w:t xml:space="preserve"> It will not show the visualization of the process of neurons in the brain.</w:t>
+        <w:t xml:space="preserve"> It will not show the visualization of the process</w:t>
+      </w:r>
+      <w:r>
+        <w:rPr>
+          <w:sz w:val="24"/>
+          <w:szCs w:val="24"/>
+          <w:lang w:val="en-US"/>
+        </w:rPr>
+        <w:t>/working</w:t>
+      </w:r>
+      <w:r>
+        <w:rPr>
+          <w:sz w:val="24"/>
+          <w:szCs w:val="24"/>
+          <w:lang w:val="en-US"/>
+        </w:rPr>
+        <w:t xml:space="preserve"> of neurons in the brain.</w:t>
       </w:r>
       <w:r>
         <w:rPr>
@@ -2131,7 +2141,6 @@
           <w:b/>
           <w:sz w:val="24"/>
           <w:szCs w:val="24"/>
-          <w:lang w:val="en-US"/>
         </w:rPr>
       </w:pPr>
       <w:r>
@@ -2167,89 +2176,521 @@
       <w:pPr>
         <w:jc w:val="both"/>
         <w:rPr>
-          <w:sz w:val="24"/>
-          <w:szCs w:val="24"/>
-        </w:rPr>
-      </w:pPr>
-    </w:p>
-    <w:p>
-      <w:pPr>
-        <w:jc w:val="both"/>
-        <w:rPr>
           <w:b/>
           <w:sz w:val="24"/>
           <w:szCs w:val="24"/>
         </w:rPr>
       </w:pPr>
-      <w:r>
-        <w:rPr>
-          <w:b/>
-          <w:sz w:val="24"/>
-          <w:szCs w:val="24"/>
-        </w:rPr>
-        <w:br w:type="page"/>
-      </w:r>
     </w:p>
     <w:p>
       <w:pPr>
         <w:pStyle w:val="Heading1"/>
-        <w:jc w:val="both"/>
-        <w:rPr>
-          <w:rFonts w:ascii="Arial" w:hAnsi="Arial" w:cs="Arial"/>
-        </w:rPr>
-      </w:pPr>
-      <w:bookmarkStart w:id="1" w:name="_Toc119264929"/>
-      <w:r>
-        <w:rPr>
-          <w:rFonts w:ascii="Arial" w:hAnsi="Arial" w:cs="Arial"/>
+      </w:pPr>
+      <w:bookmarkStart w:id="2" w:name="_Toc119501137"/>
+      <w:r>
+        <w:t>Introduction and Background</w:t>
+      </w:r>
+      <w:bookmarkEnd w:id="2"/>
+    </w:p>
+    <w:p>
+      <w:pPr>
+        <w:jc w:val="both"/>
+        <w:rPr>
+          <w:sz w:val="24"/>
+          <w:szCs w:val="24"/>
+        </w:rPr>
+      </w:pPr>
+      <w:r>
+        <w:rPr>
+          <w:sz w:val="24"/>
+          <w:szCs w:val="24"/>
+        </w:rPr>
+        <w:t>The Brain is the most important and complicated organ in the human body. It controls all of our activities, tasks, thoughts, memory, emotions, touch, motor skills, vision, breathing, temperature, hunger, actions, reactions, and everything that regulates our body. Together, the brain and spinal cord that extends from it make up the Central Nervous System, CNS.</w:t>
+      </w:r>
+      <w:r>
+        <w:rPr>
+          <w:sz w:val="24"/>
+          <w:szCs w:val="24"/>
+        </w:rPr>
+        <w:t xml:space="preserve"> In addition, the brain sends and receives chemical and electrical signals throughout the body</w:t>
+      </w:r>
+      <w:r>
+        <w:rPr>
+          <w:sz w:val="24"/>
+          <w:szCs w:val="24"/>
+        </w:rPr>
+        <w:t xml:space="preserve"> through neurons</w:t>
+      </w:r>
+      <w:r>
+        <w:rPr>
+          <w:sz w:val="24"/>
+          <w:szCs w:val="24"/>
+        </w:rPr>
+        <w:t>. Different signals control the different processes and your brain interprets each.</w:t>
+      </w:r>
+      <w:r>
+        <w:rPr>
+          <w:sz w:val="24"/>
+          <w:szCs w:val="24"/>
+        </w:rPr>
+        <w:t xml:space="preserve"> So, it is really important for us to understand it.</w:t>
+      </w:r>
+      <w:r>
+        <w:rPr>
+          <w:sz w:val="24"/>
+          <w:szCs w:val="24"/>
+        </w:rPr>
+        <w:t xml:space="preserve"> </w:t>
+      </w:r>
+    </w:p>
+    <w:p>
+      <w:pPr>
+        <w:jc w:val="both"/>
+        <w:rPr>
+          <w:sz w:val="24"/>
+          <w:szCs w:val="24"/>
+        </w:rPr>
+      </w:pPr>
+      <w:r>
+        <w:rPr>
+          <w:sz w:val="24"/>
+          <w:szCs w:val="24"/>
+        </w:rPr>
+        <w:t>T</w:t>
+      </w:r>
+      <w:r>
+        <w:rPr>
+          <w:sz w:val="24"/>
+          <w:szCs w:val="24"/>
+        </w:rPr>
+        <w:t>he human b</w:t>
+      </w:r>
+      <w:r>
+        <w:rPr>
+          <w:sz w:val="24"/>
+          <w:szCs w:val="24"/>
+        </w:rPr>
+        <w:t>rain is studied by considering its four perspectives: Taxonomy, Anatomy, Physiology, and Morphology.</w:t>
+      </w:r>
+      <w:r>
+        <w:rPr>
+          <w:sz w:val="24"/>
+          <w:szCs w:val="24"/>
+        </w:rPr>
+        <w:t xml:space="preserve"> Taxonomy</w:t>
+      </w:r>
+      <w:r>
+        <w:rPr>
+          <w:sz w:val="24"/>
+          <w:szCs w:val="24"/>
+        </w:rPr>
+        <w:t xml:space="preserve"> of human brain is the process of classifying it into further parts such as </w:t>
+      </w:r>
+      <w:r>
+        <w:rPr>
+          <w:sz w:val="24"/>
+          <w:szCs w:val="24"/>
+        </w:rPr>
+        <w:t>forebrain, the midbrain, and hind-brain</w:t>
+      </w:r>
+      <w:r>
+        <w:rPr>
+          <w:sz w:val="24"/>
+          <w:szCs w:val="24"/>
+        </w:rPr>
+        <w:t>.</w:t>
+      </w:r>
+      <w:r>
+        <w:rPr>
+          <w:sz w:val="24"/>
+          <w:szCs w:val="24"/>
+        </w:rPr>
+        <w:t xml:space="preserve"> Anatomy of human brain is to describe the three main structures of brain such as cerebrum, cerebellum and brainstem. Then, </w:t>
+      </w:r>
+      <w:r>
+        <w:rPr>
+          <w:sz w:val="24"/>
+          <w:szCs w:val="24"/>
+        </w:rPr>
+        <w:t xml:space="preserve">Physiology is </w:t>
+      </w:r>
+      <w:r>
+        <w:rPr>
+          <w:sz w:val="24"/>
+          <w:szCs w:val="24"/>
+        </w:rPr>
+        <w:t xml:space="preserve">to </w:t>
+      </w:r>
+      <w:r>
+        <w:rPr>
+          <w:sz w:val="24"/>
+          <w:szCs w:val="24"/>
+        </w:rPr>
+        <w:t>deeply examine those</w:t>
+      </w:r>
+      <w:r>
+        <w:rPr>
+          <w:sz w:val="24"/>
+          <w:szCs w:val="24"/>
+        </w:rPr>
+        <w:t xml:space="preserve"> parts of human brain and morphology defines the structural measure</w:t>
+      </w:r>
+      <w:r>
+        <w:rPr>
+          <w:sz w:val="24"/>
+          <w:szCs w:val="24"/>
+        </w:rPr>
+        <w:t>s</w:t>
+      </w:r>
+      <w:r>
+        <w:rPr>
+          <w:sz w:val="24"/>
+          <w:szCs w:val="24"/>
+        </w:rPr>
+        <w:t xml:space="preserve"> of brain such as volume and shape.</w:t>
+      </w:r>
+      <w:r>
+        <w:rPr>
+          <w:sz w:val="24"/>
+          <w:szCs w:val="24"/>
+        </w:rPr>
+        <w:t xml:space="preserve"> </w:t>
+      </w:r>
+    </w:p>
+    <w:p>
+      <w:pPr>
+        <w:jc w:val="both"/>
+        <w:rPr>
+          <w:sz w:val="24"/>
+          <w:szCs w:val="24"/>
+        </w:rPr>
+      </w:pPr>
+      <w:r>
+        <w:rPr>
+          <w:sz w:val="24"/>
+          <w:szCs w:val="24"/>
+        </w:rPr>
+        <w:t xml:space="preserve">Our app will explain the human brain in </w:t>
+      </w:r>
+      <w:r>
+        <w:rPr>
+          <w:sz w:val="24"/>
+          <w:szCs w:val="24"/>
+        </w:rPr>
+        <w:t xml:space="preserve">the </w:t>
+      </w:r>
+      <w:r>
+        <w:rPr>
+          <w:sz w:val="24"/>
+          <w:szCs w:val="24"/>
+        </w:rPr>
+        <w:t>aforementioned perspectives. Our app will be 3D based app</w:t>
+      </w:r>
+      <w:r>
+        <w:rPr>
+          <w:sz w:val="24"/>
+          <w:szCs w:val="24"/>
+        </w:rPr>
+        <w:t xml:space="preserve"> </w:t>
+      </w:r>
+      <w:r>
+        <w:rPr>
+          <w:sz w:val="24"/>
+          <w:szCs w:val="24"/>
+        </w:rPr>
+        <w:t>that</w:t>
+      </w:r>
+      <w:r>
+        <w:rPr>
+          <w:sz w:val="24"/>
+          <w:szCs w:val="24"/>
+        </w:rPr>
+        <w:t xml:space="preserve"> contains the virtual human brain. It facilitates the users to learn the concepts of </w:t>
+      </w:r>
+      <w:r>
+        <w:rPr>
+          <w:sz w:val="24"/>
+          <w:szCs w:val="24"/>
+        </w:rPr>
+        <w:t xml:space="preserve">the </w:t>
+      </w:r>
+      <w:r>
+        <w:rPr>
+          <w:sz w:val="24"/>
+          <w:szCs w:val="24"/>
+        </w:rPr>
+        <w:t xml:space="preserve">brain, they can explore the definitions of parts of </w:t>
+      </w:r>
+      <w:r>
+        <w:rPr>
+          <w:sz w:val="24"/>
+          <w:szCs w:val="24"/>
+        </w:rPr>
+        <w:t xml:space="preserve">the </w:t>
+      </w:r>
+      <w:r>
+        <w:rPr>
+          <w:sz w:val="24"/>
+          <w:szCs w:val="24"/>
+        </w:rPr>
+        <w:t xml:space="preserve">brain by clicking them. Like, when a user </w:t>
+      </w:r>
+      <w:r>
+        <w:rPr>
+          <w:sz w:val="24"/>
+          <w:szCs w:val="24"/>
+        </w:rPr>
+        <w:t>touches</w:t>
+      </w:r>
+      <w:r>
+        <w:rPr>
+          <w:sz w:val="24"/>
+          <w:szCs w:val="24"/>
+        </w:rPr>
+        <w:t xml:space="preserve"> the forebrain, </w:t>
+      </w:r>
+      <w:r>
+        <w:rPr>
+          <w:sz w:val="24"/>
+          <w:szCs w:val="24"/>
+        </w:rPr>
+        <w:t xml:space="preserve">a </w:t>
+      </w:r>
+      <w:r>
+        <w:rPr>
+          <w:sz w:val="24"/>
+          <w:szCs w:val="24"/>
+        </w:rPr>
+        <w:t xml:space="preserve">new text </w:t>
+      </w:r>
+      <w:r>
+        <w:rPr>
+          <w:sz w:val="24"/>
+          <w:szCs w:val="24"/>
+        </w:rPr>
+        <w:t>box</w:t>
+      </w:r>
+      <w:r>
+        <w:rPr>
+          <w:sz w:val="24"/>
+          <w:szCs w:val="24"/>
+        </w:rPr>
+        <w:t xml:space="preserve"> </w:t>
+      </w:r>
+      <w:r>
+        <w:rPr>
+          <w:sz w:val="24"/>
+          <w:szCs w:val="24"/>
+        </w:rPr>
+        <w:t xml:space="preserve">will be generated which will contain the </w:t>
+      </w:r>
+      <w:r>
+        <w:rPr>
+          <w:sz w:val="24"/>
+          <w:szCs w:val="24"/>
+        </w:rPr>
+        <w:t xml:space="preserve">definition </w:t>
+      </w:r>
+      <w:r>
+        <w:rPr>
+          <w:sz w:val="24"/>
+          <w:szCs w:val="24"/>
+        </w:rPr>
+        <w:t xml:space="preserve">of </w:t>
+      </w:r>
+      <w:r>
+        <w:rPr>
+          <w:sz w:val="24"/>
+          <w:szCs w:val="24"/>
+        </w:rPr>
+        <w:t xml:space="preserve">the </w:t>
+      </w:r>
+      <w:r>
+        <w:rPr>
+          <w:sz w:val="24"/>
+          <w:szCs w:val="24"/>
+        </w:rPr>
+        <w:t xml:space="preserve">forebrain. Moreover, </w:t>
+      </w:r>
+      <w:r>
+        <w:rPr>
+          <w:sz w:val="24"/>
+          <w:szCs w:val="24"/>
+        </w:rPr>
+        <w:t>users</w:t>
+      </w:r>
+      <w:r>
+        <w:rPr>
+          <w:sz w:val="24"/>
+          <w:szCs w:val="24"/>
+        </w:rPr>
+        <w:t xml:space="preserve"> can visualize the brain </w:t>
+      </w:r>
+      <w:r>
+        <w:rPr>
+          <w:sz w:val="24"/>
+          <w:szCs w:val="24"/>
+        </w:rPr>
+        <w:t xml:space="preserve">complexity of </w:t>
+      </w:r>
+      <w:r>
+        <w:rPr>
+          <w:sz w:val="24"/>
+          <w:szCs w:val="24"/>
+        </w:rPr>
+        <w:t xml:space="preserve">the </w:t>
+      </w:r>
+      <w:r>
+        <w:rPr>
+          <w:sz w:val="24"/>
+          <w:szCs w:val="24"/>
+        </w:rPr>
+        <w:t xml:space="preserve">human brain such as subparts of its main parts in 3D model easily. It will give </w:t>
+      </w:r>
+      <w:r>
+        <w:rPr>
+          <w:sz w:val="24"/>
+          <w:szCs w:val="24"/>
+        </w:rPr>
+        <w:t xml:space="preserve">users a </w:t>
+      </w:r>
+      <w:r>
+        <w:rPr>
+          <w:sz w:val="24"/>
+          <w:szCs w:val="24"/>
+        </w:rPr>
+        <w:t>positive experience without information</w:t>
+      </w:r>
+      <w:r>
+        <w:rPr>
+          <w:sz w:val="24"/>
+          <w:szCs w:val="24"/>
+        </w:rPr>
+        <w:t xml:space="preserve"> </w:t>
+      </w:r>
+      <w:r>
+        <w:rPr>
+          <w:sz w:val="24"/>
+          <w:szCs w:val="24"/>
+        </w:rPr>
+        <w:t>overloading and they can understand the information more clearly. Finally, learning</w:t>
+      </w:r>
+      <w:r>
+        <w:rPr>
+          <w:sz w:val="24"/>
+          <w:szCs w:val="24"/>
+        </w:rPr>
+        <w:t xml:space="preserve"> the</w:t>
+      </w:r>
+      <w:r>
+        <w:rPr>
+          <w:sz w:val="24"/>
+          <w:szCs w:val="24"/>
+        </w:rPr>
+        <w:t xml:space="preserve"> human brain using </w:t>
+      </w:r>
+      <w:r>
+        <w:rPr>
+          <w:sz w:val="24"/>
+          <w:szCs w:val="24"/>
         </w:rPr>
         <w:lastRenderedPageBreak/>
-        <w:t>Introduction and Background</w:t>
-      </w:r>
-      <w:bookmarkEnd w:id="1"/>
-    </w:p>
-    <w:p>
-      <w:pPr>
-        <w:jc w:val="both"/>
-        <w:rPr>
-          <w:sz w:val="24"/>
-          <w:szCs w:val="24"/>
-        </w:rPr>
-      </w:pPr>
-      <w:r>
-        <w:rPr>
-          <w:sz w:val="24"/>
-          <w:szCs w:val="24"/>
-        </w:rPr>
-        <w:t>The Brain is the most important and complicated organ in the human body. It controls all of our activities, tasks, thoughts, memory, emotions, touch, motor skills, vision, breathing, temperature, hunger, actions, reactions, and everything that regulates our body. Together, the brain and spinal cord that extends from it make up the Central Nervous System, CNS.</w:t>
-      </w:r>
-      <w:r>
-        <w:rPr>
-          <w:sz w:val="24"/>
-          <w:szCs w:val="24"/>
-        </w:rPr>
-        <w:t xml:space="preserve"> In addition, the brain sends and receives chemical and electrical signals throughout the body</w:t>
-      </w:r>
-      <w:r>
-        <w:rPr>
-          <w:sz w:val="24"/>
-          <w:szCs w:val="24"/>
-        </w:rPr>
-        <w:t xml:space="preserve"> through neurons</w:t>
-      </w:r>
-      <w:r>
-        <w:rPr>
-          <w:sz w:val="24"/>
-          <w:szCs w:val="24"/>
-        </w:rPr>
-        <w:t>. Different signals control the different processes and your brain interprets each.</w:t>
-      </w:r>
-      <w:r>
-        <w:rPr>
-          <w:sz w:val="24"/>
-          <w:szCs w:val="24"/>
-        </w:rPr>
-        <w:t xml:space="preserve"> So, it is really important for us to understand it.</w:t>
+        <w:t xml:space="preserve">textbooks is very difficult for college students or beginners. They cannot understand the structure </w:t>
+      </w:r>
+      <w:r>
+        <w:rPr>
+          <w:sz w:val="24"/>
+          <w:szCs w:val="24"/>
+        </w:rPr>
+        <w:t xml:space="preserve">of </w:t>
+      </w:r>
+      <w:r>
+        <w:rPr>
+          <w:sz w:val="24"/>
+          <w:szCs w:val="24"/>
+        </w:rPr>
+        <w:t xml:space="preserve">humans </w:t>
+      </w:r>
+      <w:r>
+        <w:rPr>
+          <w:sz w:val="24"/>
+          <w:szCs w:val="24"/>
+        </w:rPr>
+        <w:t xml:space="preserve">by reading the words only. It is not sufficient for them to read the textual information. </w:t>
+      </w:r>
+    </w:p>
+    <w:p>
+      <w:pPr>
+        <w:pStyle w:val="Heading1"/>
+        <w:jc w:val="both"/>
+        <w:rPr>
+          <w:rFonts w:ascii="Arial" w:hAnsi="Arial" w:cs="Arial"/>
+        </w:rPr>
+      </w:pPr>
+      <w:bookmarkStart w:id="3" w:name="_Toc119501138"/>
+      <w:r>
+        <w:rPr>
+          <w:rFonts w:ascii="Arial" w:hAnsi="Arial" w:cs="Arial"/>
+        </w:rPr>
+        <w:t xml:space="preserve">Problem </w:t>
+      </w:r>
+      <w:r>
+        <w:rPr>
+          <w:rFonts w:ascii="Arial" w:hAnsi="Arial" w:cs="Arial"/>
+        </w:rPr>
+        <w:t>Identification</w:t>
+      </w:r>
+      <w:bookmarkEnd w:id="3"/>
+    </w:p>
+    <w:p>
+      <w:pPr>
+        <w:jc w:val="both"/>
+        <w:rPr>
+          <w:sz w:val="24"/>
+          <w:szCs w:val="24"/>
+        </w:rPr>
+      </w:pPr>
+      <w:r>
+        <w:rPr>
+          <w:sz w:val="24"/>
+          <w:szCs w:val="24"/>
+        </w:rPr>
+        <w:t xml:space="preserve">It is a fact that students frequently run into difficulties when studying the human </w:t>
+      </w:r>
+      <w:r>
+        <w:rPr>
+          <w:sz w:val="24"/>
+          <w:szCs w:val="24"/>
+        </w:rPr>
+        <w:t xml:space="preserve">brain, </w:t>
+      </w:r>
+      <w:r>
+        <w:rPr>
+          <w:sz w:val="24"/>
+          <w:szCs w:val="24"/>
+        </w:rPr>
+        <w:t>especially college students or beginners.</w:t>
+      </w:r>
+      <w:r>
+        <w:rPr>
+          <w:sz w:val="24"/>
+          <w:szCs w:val="24"/>
+        </w:rPr>
+        <w:t xml:space="preserve"> First, i</w:t>
+      </w:r>
+      <w:r>
+        <w:rPr>
+          <w:sz w:val="24"/>
+          <w:szCs w:val="24"/>
+        </w:rPr>
+        <w:t>t is challenging for them to develop an understanding of the human brain from the perspectives of morphology, anatomy, physiology, and taxonomy.</w:t>
+      </w:r>
+      <w:r>
+        <w:rPr>
+          <w:sz w:val="24"/>
+          <w:szCs w:val="24"/>
+        </w:rPr>
+        <w:t xml:space="preserve"> They get confused between the different terms.</w:t>
       </w:r>
       <w:r>
         <w:rPr>
@@ -2258,140 +2699,26 @@
         </w:rPr>
         <w:t xml:space="preserve"> </w:t>
       </w:r>
-    </w:p>
-    <w:p>
-      <w:pPr>
-        <w:jc w:val="both"/>
-        <w:rPr>
-          <w:sz w:val="24"/>
-          <w:szCs w:val="24"/>
-        </w:rPr>
-      </w:pPr>
-      <w:r>
-        <w:rPr>
-          <w:sz w:val="24"/>
-          <w:szCs w:val="24"/>
-        </w:rPr>
-        <w:t>T</w:t>
-      </w:r>
-      <w:r>
-        <w:rPr>
-          <w:sz w:val="24"/>
-          <w:szCs w:val="24"/>
-        </w:rPr>
-        <w:t>he human b</w:t>
-      </w:r>
-      <w:r>
-        <w:rPr>
-          <w:sz w:val="24"/>
-          <w:szCs w:val="24"/>
-        </w:rPr>
-        <w:t>rain is studied by considering its four perspectives: Taxonomy, Anatomy, Physiology, and Morphology.</w:t>
-      </w:r>
-      <w:r>
-        <w:rPr>
-          <w:sz w:val="24"/>
-          <w:szCs w:val="24"/>
-        </w:rPr>
-        <w:t xml:space="preserve"> Taxonomy</w:t>
-      </w:r>
-      <w:r>
-        <w:rPr>
-          <w:sz w:val="24"/>
-          <w:szCs w:val="24"/>
-        </w:rPr>
-        <w:t xml:space="preserve"> of human brain is the process of classifying it into further parts such as white matter, lobes </w:t>
-      </w:r>
-      <w:r>
-        <w:rPr>
-          <w:sz w:val="24"/>
-          <w:szCs w:val="24"/>
-        </w:rPr>
-        <w:t>etc.</w:t>
-      </w:r>
-      <w:r>
-        <w:rPr>
-          <w:sz w:val="24"/>
-          <w:szCs w:val="24"/>
-        </w:rPr>
-        <w:t xml:space="preserve"> Anatomy of human brain is to describe the three main structures of brain such as cerebrum, cerebellum and brainstem. Then, </w:t>
-      </w:r>
-      <w:r>
-        <w:rPr>
-          <w:sz w:val="24"/>
-          <w:szCs w:val="24"/>
-        </w:rPr>
-        <w:t xml:space="preserve">Physiology is </w:t>
-      </w:r>
-      <w:r>
-        <w:rPr>
-          <w:sz w:val="24"/>
-          <w:szCs w:val="24"/>
-        </w:rPr>
-        <w:t xml:space="preserve">to </w:t>
-      </w:r>
-      <w:r>
-        <w:rPr>
-          <w:sz w:val="24"/>
-          <w:szCs w:val="24"/>
-        </w:rPr>
-        <w:t>deeply examine those</w:t>
-      </w:r>
-      <w:r>
-        <w:rPr>
-          <w:sz w:val="24"/>
-          <w:szCs w:val="24"/>
-        </w:rPr>
-        <w:t xml:space="preserve"> parts of human brain and morphology defines the structural measure</w:t>
-      </w:r>
-      <w:r>
-        <w:rPr>
-          <w:sz w:val="24"/>
-          <w:szCs w:val="24"/>
-        </w:rPr>
-        <w:t>s</w:t>
-      </w:r>
-      <w:r>
-        <w:rPr>
-          <w:sz w:val="24"/>
-          <w:szCs w:val="24"/>
-        </w:rPr>
-        <w:t xml:space="preserve"> of brain such as volume and shape.</w:t>
-      </w:r>
-      <w:r>
-        <w:rPr>
-          <w:sz w:val="24"/>
-          <w:szCs w:val="24"/>
-        </w:rPr>
-        <w:t xml:space="preserve"> Our app will explain the human brain in aforementioned perspectives. Our app will be 3D based app</w:t>
-      </w:r>
-      <w:r>
-        <w:rPr>
-          <w:sz w:val="24"/>
-          <w:szCs w:val="24"/>
-        </w:rPr>
-        <w:t xml:space="preserve"> which contains the virtual human brain. It facilitates the users to learn the concepts of brain, they can explore the definitions of parts of brain by clicking them. Like, when a user touch the forebrain, </w:t>
-      </w:r>
-      <w:r>
-        <w:rPr>
-          <w:sz w:val="24"/>
-          <w:szCs w:val="24"/>
-        </w:rPr>
-        <w:t xml:space="preserve">a </w:t>
-      </w:r>
-      <w:r>
-        <w:rPr>
-          <w:sz w:val="24"/>
-          <w:szCs w:val="24"/>
-        </w:rPr>
-        <w:t xml:space="preserve">new text </w:t>
-      </w:r>
-      <w:r>
-        <w:rPr>
-          <w:sz w:val="24"/>
-          <w:szCs w:val="24"/>
-        </w:rPr>
-        <w:t>box</w:t>
+      <w:r>
+        <w:rPr>
+          <w:sz w:val="24"/>
+          <w:szCs w:val="24"/>
+        </w:rPr>
+        <w:t>Second</w:t>
+      </w:r>
+      <w:r>
+        <w:rPr>
+          <w:sz w:val="24"/>
+          <w:szCs w:val="24"/>
+        </w:rPr>
+        <w:t>, it is</w:t>
+      </w:r>
+      <w:r>
+        <w:rPr>
+          <w:sz w:val="24"/>
+          <w:szCs w:val="24"/>
+        </w:rPr>
+        <w:t xml:space="preserve"> also</w:t>
       </w:r>
       <w:r>
         <w:rPr>
@@ -2405,70 +2732,84 @@
           <w:sz w:val="24"/>
           <w:szCs w:val="24"/>
         </w:rPr>
-        <w:t xml:space="preserve">will be generated which will contain the </w:t>
-      </w:r>
-      <w:r>
-        <w:rPr>
-          <w:sz w:val="24"/>
-          <w:szCs w:val="24"/>
-        </w:rPr>
-        <w:t xml:space="preserve">definition </w:t>
-      </w:r>
-      <w:r>
-        <w:rPr>
-          <w:sz w:val="24"/>
-          <w:szCs w:val="24"/>
-        </w:rPr>
-        <w:t xml:space="preserve">of </w:t>
-      </w:r>
-      <w:r>
-        <w:rPr>
-          <w:sz w:val="24"/>
-          <w:szCs w:val="24"/>
-        </w:rPr>
-        <w:t xml:space="preserve">the </w:t>
-      </w:r>
-      <w:r>
-        <w:rPr>
-          <w:sz w:val="24"/>
-          <w:szCs w:val="24"/>
-        </w:rPr>
-        <w:t xml:space="preserve">forebrain. Moreover, </w:t>
-      </w:r>
-      <w:r>
-        <w:rPr>
-          <w:sz w:val="24"/>
-          <w:szCs w:val="24"/>
-        </w:rPr>
-        <w:t>users</w:t>
-      </w:r>
-      <w:r>
-        <w:rPr>
-          <w:sz w:val="24"/>
-          <w:szCs w:val="24"/>
-        </w:rPr>
-        <w:t xml:space="preserve"> can visualize the brain </w:t>
-      </w:r>
-      <w:r>
-        <w:rPr>
-          <w:sz w:val="24"/>
-          <w:szCs w:val="24"/>
-        </w:rPr>
-        <w:t xml:space="preserve">complexity of human brain such as subparts of its main parts in 3D model easily. It will give </w:t>
-      </w:r>
-      <w:r>
-        <w:rPr>
-          <w:sz w:val="24"/>
-          <w:szCs w:val="24"/>
-        </w:rPr>
-        <w:t xml:space="preserve">users a </w:t>
-      </w:r>
-      <w:r>
-        <w:rPr>
-          <w:sz w:val="24"/>
-          <w:szCs w:val="24"/>
-        </w:rPr>
-        <w:t>positive experience without information</w:t>
+        <w:t>taught in</w:t>
+      </w:r>
+      <w:r>
+        <w:rPr>
+          <w:sz w:val="24"/>
+          <w:szCs w:val="24"/>
+        </w:rPr>
+        <w:t xml:space="preserve"> educational</w:t>
+      </w:r>
+      <w:r>
+        <w:rPr>
+          <w:sz w:val="24"/>
+          <w:szCs w:val="24"/>
+        </w:rPr>
+        <w:t xml:space="preserve"> institutions using</w:t>
+      </w:r>
+      <w:r>
+        <w:rPr>
+          <w:sz w:val="24"/>
+          <w:szCs w:val="24"/>
+        </w:rPr>
+        <w:t xml:space="preserve"> different</w:t>
+      </w:r>
+      <w:r>
+        <w:rPr>
+          <w:sz w:val="24"/>
+          <w:szCs w:val="24"/>
+        </w:rPr>
+        <w:t xml:space="preserve"> text books which</w:t>
+      </w:r>
+      <w:r>
+        <w:rPr>
+          <w:sz w:val="24"/>
+          <w:szCs w:val="24"/>
+        </w:rPr>
+        <w:t xml:space="preserve"> mostly</w:t>
+      </w:r>
+      <w:r>
+        <w:rPr>
+          <w:sz w:val="24"/>
+          <w:szCs w:val="24"/>
+        </w:rPr>
+        <w:t xml:space="preserve"> does not have a better visualizations of brain structure.</w:t>
+      </w:r>
+      <w:r>
+        <w:rPr>
+          <w:sz w:val="24"/>
+          <w:szCs w:val="24"/>
+        </w:rPr>
+        <w:t xml:space="preserve"> They also throw huge overload of information to learners which gets difficult for learners to grasp.</w:t>
+      </w:r>
+      <w:r>
+        <w:rPr>
+          <w:sz w:val="24"/>
+          <w:szCs w:val="24"/>
+        </w:rPr>
+        <w:t xml:space="preserve"> Third, t</w:t>
+      </w:r>
+      <w:r>
+        <w:rPr>
+          <w:sz w:val="24"/>
+          <w:szCs w:val="24"/>
+        </w:rPr>
+        <w:t>here is also a lack of 2D/3D desktop/mobile applications</w:t>
+      </w:r>
+      <w:r>
+        <w:rPr>
+          <w:sz w:val="24"/>
+          <w:szCs w:val="24"/>
+        </w:rPr>
+        <w:t xml:space="preserve"> available</w:t>
+      </w:r>
+      <w:r>
+        <w:rPr>
+          <w:sz w:val="24"/>
+          <w:szCs w:val="24"/>
+        </w:rPr>
+        <w:t xml:space="preserve"> for understanding the human brain from the aforementioned perspectives.</w:t>
       </w:r>
       <w:r>
         <w:rPr>
@@ -2482,59 +2823,49 @@
           <w:sz w:val="24"/>
           <w:szCs w:val="24"/>
         </w:rPr>
-        <w:t>overloading and they can understand the information more clearly. Finally, learning</w:t>
-      </w:r>
-      <w:r>
-        <w:rPr>
-          <w:sz w:val="24"/>
-          <w:szCs w:val="24"/>
-        </w:rPr>
-        <w:t xml:space="preserve"> the</w:t>
-      </w:r>
-      <w:r>
-        <w:rPr>
-          <w:sz w:val="24"/>
-          <w:szCs w:val="24"/>
-        </w:rPr>
-        <w:t xml:space="preserve"> human brain using textbooks is very difficult for college students or beginners. They cannot understand the structure </w:t>
-      </w:r>
-      <w:r>
-        <w:rPr>
-          <w:sz w:val="24"/>
-          <w:szCs w:val="24"/>
-        </w:rPr>
-        <w:t xml:space="preserve">of </w:t>
-      </w:r>
-      <w:r>
-        <w:rPr>
-          <w:sz w:val="24"/>
-          <w:szCs w:val="24"/>
-        </w:rPr>
-        <w:t xml:space="preserve">humans </w:t>
-      </w:r>
-      <w:r>
-        <w:rPr>
-          <w:sz w:val="24"/>
-          <w:szCs w:val="24"/>
-        </w:rPr>
-        <w:t xml:space="preserve">by reading the words only. It is not sufficient for them to read the textual information. </w:t>
-      </w:r>
-      <w:bookmarkStart w:id="2" w:name="_GoBack"/>
-      <w:bookmarkEnd w:id="2"/>
-    </w:p>
-    <w:p>
-      <w:pPr>
-        <w:spacing w:after="160"/>
-        <w:jc w:val="both"/>
-        <w:rPr>
-          <w:rFonts w:eastAsiaTheme="majorEastAsia"/>
-          <w:color w:val="2E74B5" w:themeColor="accent1" w:themeShade="BF"/>
-          <w:sz w:val="32"/>
-          <w:szCs w:val="32"/>
-        </w:rPr>
-      </w:pPr>
-      <w:r>
-        <w:br w:type="page"/>
+        <w:t>It</w:t>
+      </w:r>
+      <w:r>
+        <w:rPr>
+          <w:sz w:val="24"/>
+          <w:szCs w:val="24"/>
+        </w:rPr>
+        <w:t xml:space="preserve"> demands higher cognitive effort from learners because these systems and applications mostly have poor user experiences and improper information design. </w:t>
+      </w:r>
+      <w:r>
+        <w:rPr>
+          <w:sz w:val="24"/>
+          <w:szCs w:val="24"/>
+        </w:rPr>
+        <w:t>Therefore, we are proposing the solution to this major problem</w:t>
+      </w:r>
+      <w:r>
+        <w:rPr>
+          <w:sz w:val="24"/>
+          <w:szCs w:val="24"/>
+        </w:rPr>
+        <w:t>.</w:t>
+      </w:r>
+      <w:r>
+        <w:rPr>
+          <w:sz w:val="24"/>
+          <w:szCs w:val="24"/>
+        </w:rPr>
+        <w:t xml:space="preserve"> </w:t>
+      </w:r>
+      <w:r>
+        <w:rPr>
+          <w:sz w:val="24"/>
+          <w:szCs w:val="24"/>
+        </w:rPr>
+        <w:t xml:space="preserve">It </w:t>
+      </w:r>
+      <w:r>
+        <w:rPr>
+          <w:sz w:val="24"/>
+          <w:szCs w:val="24"/>
+        </w:rPr>
+        <w:t>is discussed in next section.</w:t>
       </w:r>
     </w:p>
     <w:p>
@@ -2545,215 +2876,7 @@
           <w:rFonts w:ascii="Arial" w:hAnsi="Arial" w:cs="Arial"/>
         </w:rPr>
       </w:pPr>
-      <w:bookmarkStart w:id="3" w:name="_Toc119264930"/>
-      <w:r>
-        <w:rPr>
-          <w:rFonts w:ascii="Arial" w:hAnsi="Arial" w:cs="Arial"/>
-        </w:rPr>
-        <w:lastRenderedPageBreak/>
-        <w:t xml:space="preserve">Problem </w:t>
-      </w:r>
-      <w:r>
-        <w:rPr>
-          <w:rFonts w:ascii="Arial" w:hAnsi="Arial" w:cs="Arial"/>
-        </w:rPr>
-        <w:t>Identification</w:t>
-      </w:r>
-      <w:bookmarkEnd w:id="3"/>
-    </w:p>
-    <w:p>
-      <w:pPr>
-        <w:jc w:val="both"/>
-        <w:rPr>
-          <w:sz w:val="24"/>
-          <w:szCs w:val="24"/>
-        </w:rPr>
-      </w:pPr>
-      <w:r>
-        <w:rPr>
-          <w:sz w:val="24"/>
-          <w:szCs w:val="24"/>
-        </w:rPr>
-        <w:t>It is a fact that students frequently run into difficulties when studying the human brain, especially college students or beginners.</w:t>
-      </w:r>
-      <w:r>
-        <w:rPr>
-          <w:sz w:val="24"/>
-          <w:szCs w:val="24"/>
-        </w:rPr>
-        <w:t xml:space="preserve"> First, i</w:t>
-      </w:r>
-      <w:r>
-        <w:rPr>
-          <w:sz w:val="24"/>
-          <w:szCs w:val="24"/>
-        </w:rPr>
-        <w:t>t is challenging for them to develop an understanding of the human brain from the perspectives of morphology, anatomy, physiology, and taxonomy.</w:t>
-      </w:r>
-      <w:r>
-        <w:rPr>
-          <w:sz w:val="24"/>
-          <w:szCs w:val="24"/>
-        </w:rPr>
-        <w:t xml:space="preserve"> They get confused between the different terms.</w:t>
-      </w:r>
-      <w:r>
-        <w:rPr>
-          <w:sz w:val="24"/>
-          <w:szCs w:val="24"/>
-        </w:rPr>
-        <w:t xml:space="preserve"> </w:t>
-      </w:r>
-      <w:r>
-        <w:rPr>
-          <w:sz w:val="24"/>
-          <w:szCs w:val="24"/>
-        </w:rPr>
-        <w:t>Second</w:t>
-      </w:r>
-      <w:r>
-        <w:rPr>
-          <w:sz w:val="24"/>
-          <w:szCs w:val="24"/>
-        </w:rPr>
-        <w:t>, it is</w:t>
-      </w:r>
-      <w:r>
-        <w:rPr>
-          <w:sz w:val="24"/>
-          <w:szCs w:val="24"/>
-        </w:rPr>
-        <w:t xml:space="preserve"> also</w:t>
-      </w:r>
-      <w:r>
-        <w:rPr>
-          <w:sz w:val="24"/>
-          <w:szCs w:val="24"/>
-        </w:rPr>
-        <w:t xml:space="preserve"> </w:t>
-      </w:r>
-      <w:r>
-        <w:rPr>
-          <w:sz w:val="24"/>
-          <w:szCs w:val="24"/>
-        </w:rPr>
-        <w:t>taught in</w:t>
-      </w:r>
-      <w:r>
-        <w:rPr>
-          <w:sz w:val="24"/>
-          <w:szCs w:val="24"/>
-        </w:rPr>
-        <w:t xml:space="preserve"> educational</w:t>
-      </w:r>
-      <w:r>
-        <w:rPr>
-          <w:sz w:val="24"/>
-          <w:szCs w:val="24"/>
-        </w:rPr>
-        <w:t xml:space="preserve"> institutions using</w:t>
-      </w:r>
-      <w:r>
-        <w:rPr>
-          <w:sz w:val="24"/>
-          <w:szCs w:val="24"/>
-        </w:rPr>
-        <w:t xml:space="preserve"> different</w:t>
-      </w:r>
-      <w:r>
-        <w:rPr>
-          <w:sz w:val="24"/>
-          <w:szCs w:val="24"/>
-        </w:rPr>
-        <w:t xml:space="preserve"> text books which</w:t>
-      </w:r>
-      <w:r>
-        <w:rPr>
-          <w:sz w:val="24"/>
-          <w:szCs w:val="24"/>
-        </w:rPr>
-        <w:t xml:space="preserve"> mostly</w:t>
-      </w:r>
-      <w:r>
-        <w:rPr>
-          <w:sz w:val="24"/>
-          <w:szCs w:val="24"/>
-        </w:rPr>
-        <w:t xml:space="preserve"> does not have a better visualizations of brain structure.</w:t>
-      </w:r>
-      <w:r>
-        <w:rPr>
-          <w:sz w:val="24"/>
-          <w:szCs w:val="24"/>
-        </w:rPr>
-        <w:t xml:space="preserve"> They also throw huge overload of information to learners which gets difficult for learners to grasp.</w:t>
-      </w:r>
-      <w:r>
-        <w:rPr>
-          <w:sz w:val="24"/>
-          <w:szCs w:val="24"/>
-        </w:rPr>
-        <w:t xml:space="preserve"> Third, t</w:t>
-      </w:r>
-      <w:r>
-        <w:rPr>
-          <w:sz w:val="24"/>
-          <w:szCs w:val="24"/>
-        </w:rPr>
-        <w:t>here is also a lack of 2D/3D desktop/mobile applications</w:t>
-      </w:r>
-      <w:r>
-        <w:rPr>
-          <w:sz w:val="24"/>
-          <w:szCs w:val="24"/>
-        </w:rPr>
-        <w:t xml:space="preserve"> available</w:t>
-      </w:r>
-      <w:r>
-        <w:rPr>
-          <w:sz w:val="24"/>
-          <w:szCs w:val="24"/>
-        </w:rPr>
-        <w:t xml:space="preserve"> for understanding the human brain from the aforementioned perspectives.</w:t>
-      </w:r>
-      <w:r>
-        <w:rPr>
-          <w:sz w:val="24"/>
-          <w:szCs w:val="24"/>
-        </w:rPr>
-        <w:t xml:space="preserve"> </w:t>
-      </w:r>
-      <w:r>
-        <w:rPr>
-          <w:sz w:val="24"/>
-          <w:szCs w:val="24"/>
-        </w:rPr>
-        <w:t>It</w:t>
-      </w:r>
-      <w:r>
-        <w:rPr>
-          <w:sz w:val="24"/>
-          <w:szCs w:val="24"/>
-        </w:rPr>
-        <w:t xml:space="preserve"> demands higher cognitive effort from learners because these systems and applications mostly have poor user experiences and improper information design. </w:t>
-      </w:r>
-      <w:r>
-        <w:rPr>
-          <w:sz w:val="24"/>
-          <w:szCs w:val="24"/>
-        </w:rPr>
-        <w:t>Therefore, we are proposing the solution to this major problem which is discussed in next section.</w:t>
-      </w:r>
-    </w:p>
-    <w:p>
-      <w:pPr>
-        <w:pStyle w:val="Heading1"/>
-        <w:jc w:val="both"/>
-        <w:rPr>
-          <w:rFonts w:ascii="Arial" w:hAnsi="Arial" w:cs="Arial"/>
-        </w:rPr>
-      </w:pPr>
-      <w:bookmarkStart w:id="4" w:name="_Toc119264931"/>
+      <w:bookmarkStart w:id="4" w:name="_Toc119501139"/>
       <w:r>
         <w:rPr>
           <w:rFonts w:ascii="Arial" w:hAnsi="Arial" w:cs="Arial"/>
@@ -2949,7 +3072,7 @@
           <w:rFonts w:ascii="Arial" w:hAnsi="Arial" w:cs="Arial"/>
         </w:rPr>
       </w:pPr>
-      <w:bookmarkStart w:id="5" w:name="_Toc119264932"/>
+      <w:bookmarkStart w:id="5" w:name="_Toc119501140"/>
       <w:r>
         <w:rPr>
           <w:rFonts w:ascii="Arial" w:hAnsi="Arial" w:cs="Arial"/>
@@ -3064,7 +3187,7 @@
           <w:rFonts w:ascii="Arial" w:hAnsi="Arial" w:cs="Arial"/>
         </w:rPr>
       </w:pPr>
-      <w:bookmarkStart w:id="6" w:name="_Toc119264933"/>
+      <w:bookmarkStart w:id="6" w:name="_Toc119501141"/>
       <w:r>
         <w:rPr>
           <w:rFonts w:ascii="Arial" w:hAnsi="Arial" w:cs="Arial"/>
@@ -3087,7 +3210,63 @@
           <w:sz w:val="24"/>
           <w:lang w:val="en-US"/>
         </w:rPr>
-        <w:t>We have reviewed many real world existing 3D applications for learning human brain. They do have some amazing features, but also lack in some features such as information design, content etc. Some of them are given below:</w:t>
+        <w:t xml:space="preserve">We have reviewed many </w:t>
+      </w:r>
+      <w:r>
+        <w:rPr>
+          <w:sz w:val="24"/>
+          <w:lang w:val="en-US"/>
+        </w:rPr>
+        <w:t>real-world</w:t>
+      </w:r>
+      <w:r>
+        <w:rPr>
+          <w:sz w:val="24"/>
+          <w:lang w:val="en-US"/>
+        </w:rPr>
+        <w:t xml:space="preserve"> existing 3D applications for learning </w:t>
+      </w:r>
+      <w:r>
+        <w:rPr>
+          <w:sz w:val="24"/>
+          <w:lang w:val="en-US"/>
+        </w:rPr>
+        <w:t xml:space="preserve">the </w:t>
+      </w:r>
+      <w:r>
+        <w:rPr>
+          <w:sz w:val="24"/>
+          <w:lang w:val="en-US"/>
+        </w:rPr>
+        <w:t>human brain. They do have s</w:t>
+      </w:r>
+      <w:r>
+        <w:rPr>
+          <w:sz w:val="24"/>
+          <w:lang w:val="en-US"/>
+        </w:rPr>
+        <w:t xml:space="preserve">ome amazing features, but also lack </w:t>
+      </w:r>
+      <w:r>
+        <w:rPr>
+          <w:sz w:val="24"/>
+          <w:lang w:val="en-US"/>
+        </w:rPr>
+        <w:t>some features such as information design, content</w:t>
+      </w:r>
+      <w:r>
+        <w:rPr>
+          <w:sz w:val="24"/>
+          <w:lang w:val="en-US"/>
+        </w:rPr>
+        <w:t>,</w:t>
+      </w:r>
+      <w:r>
+        <w:rPr>
+          <w:sz w:val="24"/>
+          <w:lang w:val="en-US"/>
+        </w:rPr>
+        <w:t xml:space="preserve"> etc. Some of them are given below:</w:t>
       </w:r>
     </w:p>
     <w:p>
@@ -3108,7 +3287,7 @@
           <w:rFonts w:ascii="Arial" w:hAnsi="Arial" w:cs="Arial"/>
         </w:rPr>
       </w:pPr>
-      <w:bookmarkStart w:id="7" w:name="_Toc119264934"/>
+      <w:bookmarkStart w:id="7" w:name="_Toc119501142"/>
       <w:r>
         <w:rPr>
           <w:rFonts w:ascii="Arial" w:hAnsi="Arial" w:cs="Arial"/>
@@ -3133,7 +3312,16 @@
           <w:szCs w:val="24"/>
           <w:lang w:val="en-US"/>
         </w:rPr>
-        <w:t>3D Human Brain [1]</w:t>
+        <w:t xml:space="preserve">3D Human Brain </w:t>
+      </w:r>
+      <w:r>
+        <w:rPr>
+          <w:sz w:val="24"/>
+          <w:szCs w:val="24"/>
+          <w:vertAlign w:val="superscript"/>
+          <w:lang w:val="en-US"/>
+        </w:rPr>
+        <w:t>[1]</w:t>
       </w:r>
       <w:r>
         <w:rPr>
@@ -3308,7 +3496,7 @@
                                     <pic:cNvPicPr/>
                                   </pic:nvPicPr>
                                   <pic:blipFill>
-                                    <a:blip r:embed="rId9">
+                                    <a:blip r:embed="rId10">
                                       <a:extLst>
                                         <a:ext uri="{28A0092B-C50C-407E-A947-70E740481C1C}">
                                           <a14:useLocalDpi xmlns:a14="http://schemas.microsoft.com/office/drawing/2010/main" val="0"/>
@@ -3473,7 +3661,7 @@
           <w:rFonts w:ascii="Arial" w:hAnsi="Arial" w:cs="Arial"/>
         </w:rPr>
       </w:pPr>
-      <w:bookmarkStart w:id="8" w:name="_Toc119264935"/>
+      <w:bookmarkStart w:id="8" w:name="_Toc119501143"/>
       <w:r>
         <w:rPr>
           <w:rFonts w:ascii="Arial" w:hAnsi="Arial" w:cs="Arial"/>
@@ -3498,7 +3686,24 @@
           <w:szCs w:val="24"/>
           <w:lang w:val="en-US"/>
         </w:rPr>
-        <w:t>Brain Pro [2] is a mac edition 3D app that has wonderful features for the anatomical perspectives of the brain.  Following are some of its main features:</w:t>
+        <w:t xml:space="preserve">Brain Pro </w:t>
+      </w:r>
+      <w:r>
+        <w:rPr>
+          <w:sz w:val="24"/>
+          <w:szCs w:val="24"/>
+          <w:vertAlign w:val="superscript"/>
+          <w:lang w:val="en-US"/>
+        </w:rPr>
+        <w:t>[2]</w:t>
+      </w:r>
+      <w:r>
+        <w:rPr>
+          <w:sz w:val="24"/>
+          <w:szCs w:val="24"/>
+          <w:lang w:val="en-US"/>
+        </w:rPr>
+        <w:t xml:space="preserve"> is a mac edition 3D app that has wonderful features for the anatomical perspectives of the brain.  Following are some of its main features:</w:t>
       </w:r>
     </w:p>
     <w:p>
@@ -3668,32 +3873,6 @@
       <w:r>
         <w:rPr>
           <w:rFonts w:ascii="Arial" w:hAnsi="Arial" w:cs="Arial"/>
-          <w:sz w:val="24"/>
-          <w:szCs w:val="24"/>
-          <w:lang w:val="en-US"/>
-        </w:rPr>
-        <w:t>It is only available for MAC.</w:t>
-      </w:r>
-    </w:p>
-    <w:p>
-      <w:pPr>
-        <w:pStyle w:val="ListParagraph"/>
-        <w:numPr>
-          <w:ilvl w:val="0"/>
-          <w:numId w:val="2"/>
-        </w:numPr>
-        <w:spacing w:line="276" w:lineRule="auto"/>
-        <w:jc w:val="both"/>
-        <w:rPr>
-          <w:rFonts w:ascii="Arial" w:hAnsi="Arial" w:cs="Arial"/>
-          <w:sz w:val="24"/>
-          <w:szCs w:val="24"/>
-          <w:lang w:val="en-US"/>
-        </w:rPr>
-      </w:pPr>
-      <w:r>
-        <w:rPr>
-          <w:rFonts w:ascii="Arial" w:hAnsi="Arial" w:cs="Arial"/>
           <w:noProof/>
           <w:sz w:val="24"/>
           <w:szCs w:val="24"/>
@@ -3702,15 +3881,15 @@
         <mc:AlternateContent>
           <mc:Choice Requires="wps">
             <w:drawing>
-              <wp:anchor distT="0" distB="0" distL="114300" distR="114300" simplePos="0" relativeHeight="251665408" behindDoc="1" locked="0" layoutInCell="1" allowOverlap="1" wp14:anchorId="0A363E65" wp14:editId="55504971">
+              <wp:anchor distT="0" distB="0" distL="114300" distR="114300" simplePos="0" relativeHeight="251665408" behindDoc="1" locked="0" layoutInCell="1" allowOverlap="1" wp14:anchorId="0A363E65" wp14:editId="44BBCAD1">
                 <wp:simplePos x="0" y="0"/>
                 <wp:positionH relativeFrom="margin">
-                  <wp:align>left</wp:align>
+                  <wp:posOffset>2882900</wp:posOffset>
                 </wp:positionH>
                 <wp:positionV relativeFrom="paragraph">
-                  <wp:posOffset>228600</wp:posOffset>
+                  <wp:posOffset>-1905</wp:posOffset>
                 </wp:positionV>
-                <wp:extent cx="5080000" cy="2597150"/>
+                <wp:extent cx="2317750" cy="1371600"/>
                 <wp:effectExtent l="0" t="0" r="0" b="0"/>
                 <wp:wrapNone/>
                 <wp:docPr id="6" name="Text Box 6"/>
@@ -3722,7 +3901,7 @@
                       <wps:spPr>
                         <a:xfrm>
                           <a:off x="0" y="0"/>
-                          <a:ext cx="5080000" cy="2597150"/>
+                          <a:ext cx="2317750" cy="1371600"/>
                         </a:xfrm>
                         <a:prstGeom prst="rect">
                           <a:avLst/>
@@ -3756,9 +3935,9 @@
                                 <w:lang w:val="en-GB"/>
                               </w:rPr>
                               <w:drawing>
-                                <wp:inline distT="0" distB="0" distL="0" distR="0" wp14:anchorId="1CC49CDD" wp14:editId="3DC29BBC">
-                                  <wp:extent cx="3714750" cy="2263619"/>
-                                  <wp:effectExtent l="0" t="0" r="0" b="3810"/>
+                                <wp:inline distT="0" distB="0" distL="0" distR="0" wp14:anchorId="1CC49CDD" wp14:editId="2067305C">
+                                  <wp:extent cx="2209800" cy="1346563"/>
+                                  <wp:effectExtent l="0" t="0" r="0" b="6350"/>
                                   <wp:docPr id="16" name="Picture 16"/>
                                   <wp:cNvGraphicFramePr>
                                     <a:graphicFrameLocks xmlns:a="http://schemas.openxmlformats.org/drawingml/2006/main" noChangeAspect="1"/>
@@ -3771,7 +3950,7 @@
                                           <pic:cNvPicPr/>
                                         </pic:nvPicPr>
                                         <pic:blipFill>
-                                          <a:blip r:embed="rId10"/>
+                                          <a:blip r:embed="rId11"/>
                                           <a:stretch>
                                             <a:fillRect/>
                                           </a:stretch>
@@ -3779,7 +3958,7 @@
                                         <pic:spPr>
                                           <a:xfrm>
                                             <a:off x="0" y="0"/>
-                                            <a:ext cx="3745765" cy="2282518"/>
+                                            <a:ext cx="2238975" cy="1364341"/>
                                           </a:xfrm>
                                           <a:prstGeom prst="rect">
                                             <a:avLst/>
@@ -3814,7 +3993,11 @@
           </mc:Choice>
           <mc:Fallback>
             <w:pict>
-              <v:shape w14:anchorId="0A363E65" id="Text Box 6" o:spid="_x0000_s1027" type="#_x0000_t202" style="position:absolute;left:0;text-align:left;margin-left:0;margin-top:18pt;width:400pt;height:204.5pt;z-index:-251651072;visibility:visible;mso-wrap-style:square;mso-width-percent:0;mso-height-percent:0;mso-wrap-distance-left:9pt;mso-wrap-distance-top:0;mso-wrap-distance-right:9pt;mso-wrap-distance-bottom:0;mso-position-horizontal:left;mso-position-horizontal-relative:margin;mso-position-vertical:absolute;mso-position-vertical-relative:text;mso-width-percent:0;mso-height-percent:0;mso-width-relative:margin;mso-height-relative:margin;v-text-anchor:top" o:gfxdata="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" filled="f" stroked="f" strokeweight=".5pt">
+              <v:shapetype w14:anchorId="0A363E65" id="_x0000_t202" coordsize="21600,21600" o:spt="202" path="m,l,21600r21600,l21600,xe">
+                <v:stroke joinstyle="miter"/>
+                <v:path gradientshapeok="t" o:connecttype="rect"/>
+              </v:shapetype>
+              <v:shape id="Text Box 6" o:spid="_x0000_s1027" type="#_x0000_t202" style="position:absolute;left:0;text-align:left;margin-left:227pt;margin-top:-.15pt;width:182.5pt;height:108pt;z-index:-251651072;visibility:visible;mso-wrap-style:square;mso-width-percent:0;mso-height-percent:0;mso-wrap-distance-left:9pt;mso-wrap-distance-top:0;mso-wrap-distance-right:9pt;mso-wrap-distance-bottom:0;mso-position-horizontal:absolute;mso-position-horizontal-relative:margin;mso-position-vertical:absolute;mso-position-vertical-relative:text;mso-width-percent:0;mso-height-percent:0;mso-width-relative:margin;mso-height-relative:margin;v-text-anchor:top" o:gfxdata="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" filled="f" stroked="f" strokeweight=".5pt">
                 <v:textbox>
                   <w:txbxContent>
                     <w:p>
@@ -3824,9 +4007,9 @@
                           <w:lang w:val="en-GB"/>
                         </w:rPr>
                         <w:drawing>
-                          <wp:inline distT="0" distB="0" distL="0" distR="0" wp14:anchorId="1CC49CDD" wp14:editId="3DC29BBC">
-                            <wp:extent cx="3714750" cy="2263619"/>
-                            <wp:effectExtent l="0" t="0" r="0" b="3810"/>
+                          <wp:inline distT="0" distB="0" distL="0" distR="0" wp14:anchorId="1CC49CDD" wp14:editId="2067305C">
+                            <wp:extent cx="2209800" cy="1346563"/>
+                            <wp:effectExtent l="0" t="0" r="0" b="6350"/>
                             <wp:docPr id="16" name="Picture 16"/>
                             <wp:cNvGraphicFramePr>
                               <a:graphicFrameLocks xmlns:a="http://schemas.openxmlformats.org/drawingml/2006/main" noChangeAspect="1"/>
@@ -3839,7 +4022,7 @@
                                     <pic:cNvPicPr/>
                                   </pic:nvPicPr>
                                   <pic:blipFill>
-                                    <a:blip r:embed="rId10"/>
+                                    <a:blip r:embed="rId11"/>
                                     <a:stretch>
                                       <a:fillRect/>
                                     </a:stretch>
@@ -3847,7 +4030,7 @@
                                   <pic:spPr>
                                     <a:xfrm>
                                       <a:off x="0" y="0"/>
-                                      <a:ext cx="3745765" cy="2282518"/>
+                                      <a:ext cx="2238975" cy="1364341"/>
                                     </a:xfrm>
                                     <a:prstGeom prst="rect">
                                       <a:avLst/>
@@ -3875,6 +4058,32 @@
           <w:szCs w:val="24"/>
           <w:lang w:val="en-US"/>
         </w:rPr>
+        <w:t>It is only available for MAC.</w:t>
+      </w:r>
+    </w:p>
+    <w:p>
+      <w:pPr>
+        <w:pStyle w:val="ListParagraph"/>
+        <w:numPr>
+          <w:ilvl w:val="0"/>
+          <w:numId w:val="2"/>
+        </w:numPr>
+        <w:spacing w:line="276" w:lineRule="auto"/>
+        <w:jc w:val="both"/>
+        <w:rPr>
+          <w:rFonts w:ascii="Arial" w:hAnsi="Arial" w:cs="Arial"/>
+          <w:sz w:val="24"/>
+          <w:szCs w:val="24"/>
+          <w:lang w:val="en-US"/>
+        </w:rPr>
+      </w:pPr>
+      <w:r>
+        <w:rPr>
+          <w:rFonts w:ascii="Arial" w:hAnsi="Arial" w:cs="Arial"/>
+          <w:sz w:val="24"/>
+          <w:szCs w:val="24"/>
+          <w:lang w:val="en-US"/>
+        </w:rPr>
         <w:t>It is not free</w:t>
       </w:r>
     </w:p>
@@ -3903,7 +4112,7 @@
           <w:rFonts w:ascii="Arial" w:hAnsi="Arial" w:cs="Arial"/>
         </w:rPr>
       </w:pPr>
-      <w:bookmarkStart w:id="9" w:name="_Toc119264936"/>
+      <w:bookmarkStart w:id="9" w:name="_Toc119501144"/>
       <w:r>
         <w:rPr>
           <w:rFonts w:ascii="Arial" w:hAnsi="Arial" w:cs="Arial"/>
@@ -3929,7 +4138,24 @@
           <w:szCs w:val="24"/>
           <w:lang w:val="en-US"/>
         </w:rPr>
-        <w:t>3D Brain [3] is an interactive 3D app designed for mobile devices. It is freely available and contains 29 individual maps showing different structures of the human brain. It focuses on the anatomy and physiology of the human brain. There are some issues with this app:</w:t>
+        <w:t xml:space="preserve">3D Brain </w:t>
+      </w:r>
+      <w:r>
+        <w:rPr>
+          <w:sz w:val="24"/>
+          <w:szCs w:val="24"/>
+          <w:vertAlign w:val="superscript"/>
+          <w:lang w:val="en-US"/>
+        </w:rPr>
+        <w:t>[3]</w:t>
+      </w:r>
+      <w:r>
+        <w:rPr>
+          <w:sz w:val="24"/>
+          <w:szCs w:val="24"/>
+          <w:lang w:val="en-US"/>
+        </w:rPr>
+        <w:t xml:space="preserve"> is an interactive 3D app designed for mobile devices. It is freely available and contains 29 individual maps showing different structures of the human brain. It focuses on the anatomy and physiology of the human brain. There are some issues with this app:</w:t>
       </w:r>
     </w:p>
     <w:p>
@@ -4082,7 +4308,7 @@
                                           </pic:cNvPicPr>
                                         </pic:nvPicPr>
                                         <pic:blipFill>
-                                          <a:blip r:embed="rId11">
+                                          <a:blip r:embed="rId12">
                                             <a:extLst>
                                               <a:ext uri="{28A0092B-C50C-407E-A947-70E740481C1C}">
                                                 <a14:useLocalDpi xmlns:a14="http://schemas.microsoft.com/office/drawing/2010/main" val="0"/>
@@ -4186,7 +4412,7 @@
                                     </pic:cNvPicPr>
                                   </pic:nvPicPr>
                                   <pic:blipFill>
-                                    <a:blip r:embed="rId11">
+                                    <a:blip r:embed="rId13">
                                       <a:extLst>
                                         <a:ext uri="{28A0092B-C50C-407E-A947-70E740481C1C}">
                                           <a14:useLocalDpi xmlns:a14="http://schemas.microsoft.com/office/drawing/2010/main" val="0"/>
@@ -4460,7 +4686,7 @@
           <w:rFonts w:ascii="Arial" w:hAnsi="Arial" w:cs="Arial"/>
         </w:rPr>
       </w:pPr>
-      <w:bookmarkStart w:id="10" w:name="_Toc119264937"/>
+      <w:bookmarkStart w:id="10" w:name="_Toc119501145"/>
       <w:r>
         <w:rPr>
           <w:rFonts w:ascii="Arial" w:hAnsi="Arial" w:cs="Arial"/>
@@ -4485,7 +4711,24 @@
           <w:szCs w:val="24"/>
           <w:lang w:val="en-US"/>
         </w:rPr>
-        <w:t>Bio Digital Human – 3D Anatomy [4] is a premium app available at android play store and focuses on anatomy of human body. Some of its main features are:</w:t>
+        <w:t xml:space="preserve">Bio Digital Human – 3D Anatomy </w:t>
+      </w:r>
+      <w:r>
+        <w:rPr>
+          <w:sz w:val="24"/>
+          <w:szCs w:val="24"/>
+          <w:vertAlign w:val="superscript"/>
+          <w:lang w:val="en-US"/>
+        </w:rPr>
+        <w:t>[4]</w:t>
+      </w:r>
+      <w:r>
+        <w:rPr>
+          <w:sz w:val="24"/>
+          <w:szCs w:val="24"/>
+          <w:lang w:val="en-US"/>
+        </w:rPr>
+        <w:t xml:space="preserve"> is a premium app available at android play store and focuses on anatomy of human body. Some of its main features are:</w:t>
       </w:r>
     </w:p>
     <w:p>
@@ -4697,7 +4940,7 @@
           <w:rFonts w:ascii="Arial" w:hAnsi="Arial" w:cs="Arial"/>
         </w:rPr>
       </w:pPr>
-      <w:bookmarkStart w:id="11" w:name="_Toc119264938"/>
+      <w:bookmarkStart w:id="11" w:name="_Toc119501146"/>
       <w:r>
         <w:rPr>
           <w:rFonts w:ascii="Arial" w:hAnsi="Arial" w:cs="Arial"/>
@@ -4723,7 +4966,16 @@
           <w:szCs w:val="24"/>
           <w:lang w:val="en-US"/>
         </w:rPr>
-        <w:t>Brain Tutor [5]</w:t>
+        <w:t xml:space="preserve">Brain Tutor </w:t>
+      </w:r>
+      <w:r>
+        <w:rPr>
+          <w:sz w:val="24"/>
+          <w:szCs w:val="24"/>
+          <w:vertAlign w:val="superscript"/>
+          <w:lang w:val="en-US"/>
+        </w:rPr>
+        <w:t>[5]</w:t>
       </w:r>
       <w:r>
         <w:rPr>
@@ -4861,7 +5113,7 @@
           <w:rFonts w:ascii="Arial" w:hAnsi="Arial" w:cs="Arial"/>
         </w:rPr>
       </w:pPr>
-      <w:bookmarkStart w:id="12" w:name="_Toc119264939"/>
+      <w:bookmarkStart w:id="12" w:name="_Toc119501147"/>
       <w:r>
         <w:rPr>
           <w:rFonts w:ascii="Arial" w:hAnsi="Arial" w:cs="Arial"/>
@@ -4965,7 +5217,7 @@
           <w:rFonts w:ascii="Arial" w:hAnsi="Arial" w:cs="Arial"/>
         </w:rPr>
       </w:pPr>
-      <w:bookmarkStart w:id="13" w:name="_Toc119264940"/>
+      <w:bookmarkStart w:id="13" w:name="_Toc119501148"/>
       <w:r>
         <w:rPr>
           <w:rFonts w:ascii="Arial" w:hAnsi="Arial" w:cs="Arial"/>
@@ -5100,7 +5352,7 @@
           <w:rFonts w:ascii="Arial" w:hAnsi="Arial" w:cs="Arial"/>
         </w:rPr>
       </w:pPr>
-      <w:bookmarkStart w:id="14" w:name="_Toc119264941"/>
+      <w:bookmarkStart w:id="14" w:name="_Toc119501149"/>
       <w:r>
         <w:rPr>
           <w:rFonts w:ascii="Arial" w:hAnsi="Arial" w:cs="Arial"/>
@@ -5170,7 +5422,7 @@
           <w:rFonts w:ascii="Arial" w:hAnsi="Arial" w:cs="Arial"/>
         </w:rPr>
       </w:pPr>
-      <w:bookmarkStart w:id="15" w:name="_Toc119264942"/>
+      <w:bookmarkStart w:id="15" w:name="_Toc119501150"/>
       <w:r>
         <w:rPr>
           <w:rFonts w:ascii="Arial" w:hAnsi="Arial" w:cs="Arial"/>
@@ -5196,7 +5448,7 @@
           <w:szCs w:val="24"/>
           <w:lang w:val="aa-ET"/>
         </w:rPr>
-        <w:t>Our proposed project's development methodology would be agile, as shown in Figure</w:t>
+        <w:t>Our project's development methodology would be agile, as shown in Figure</w:t>
       </w:r>
       <w:r>
         <w:rPr>
@@ -5295,7 +5547,7 @@
                     <pic:cNvPicPr/>
                   </pic:nvPicPr>
                   <pic:blipFill>
-                    <a:blip r:embed="rId12">
+                    <a:blip r:embed="rId14">
                       <a:extLst>
                         <a:ext uri="{28A0092B-C50C-407E-A947-70E740481C1C}">
                           <a14:useLocalDpi xmlns:a14="http://schemas.microsoft.com/office/drawing/2010/main" val="0"/>
@@ -6272,7 +6524,7 @@
           <w:rFonts w:ascii="Arial" w:hAnsi="Arial" w:cs="Arial"/>
         </w:rPr>
       </w:pPr>
-      <w:bookmarkStart w:id="16" w:name="_Toc119264943"/>
+      <w:bookmarkStart w:id="16" w:name="_Toc119501151"/>
       <w:r>
         <w:rPr>
           <w:rFonts w:ascii="Arial" w:hAnsi="Arial" w:cs="Arial"/>
@@ -6300,7 +6552,7 @@
           <w:sz w:val="24"/>
           <w:szCs w:val="24"/>
         </w:rPr>
-        <w:t>Students will understand the concepts of the brain efficiently with the use of this application, which has an effective UI/UX design. They can also master the taxonomy, morphology, physiology, and anatomy of the brain through improved memory design with recognition and recall. Additionally, users can realistically move and rotate the virtual 3D human brain in the app while viewing from different angles and magnifications. Due to the fact that recognition is significantly quicker than recall in memory, it gives users a superior memory design.</w:t>
+        <w:t>Students will understand the concepts of the brain efficiently with the use of this application. They can also master the taxonomy, morphology, physiology, and anatomy of the brain through improved memory design with recognition and recall. Additionally, users can realistically move and rotate the virtual 3D human brain in the app while viewing from different angles and magnifications. Due to the fact that recognition is significantly quicker than recall in memory, it gives users a superior memory design.</w:t>
       </w:r>
     </w:p>
     <w:p>
@@ -6331,7 +6583,7 @@
           <w:lang w:val="en-US"/>
         </w:rPr>
       </w:pPr>
-      <w:bookmarkStart w:id="17" w:name="_Toc119264944"/>
+      <w:bookmarkStart w:id="17" w:name="_Toc119501152"/>
       <w:r>
         <w:rPr>
           <w:rFonts w:ascii="Arial" w:hAnsi="Arial" w:cs="Arial"/>
@@ -7454,7 +7706,7 @@
           <w:lang w:val="en-US"/>
         </w:rPr>
       </w:pPr>
-      <w:bookmarkStart w:id="18" w:name="_Toc119264945"/>
+      <w:bookmarkStart w:id="18" w:name="_Toc119501153"/>
       <w:r>
         <w:rPr>
           <w:rFonts w:ascii="Arial" w:hAnsi="Arial" w:cs="Arial"/>
@@ -7502,7 +7754,7 @@
           <w:rFonts w:ascii="Arial" w:hAnsi="Arial" w:cs="Arial"/>
         </w:rPr>
       </w:pPr>
-      <w:bookmarkStart w:id="19" w:name="_Toc119264946"/>
+      <w:bookmarkStart w:id="19" w:name="_Toc119501154"/>
       <w:r>
         <w:rPr>
           <w:rFonts w:ascii="Arial" w:hAnsi="Arial" w:cs="Arial"/>
@@ -9868,7 +10120,7 @@
           <w:rFonts w:ascii="Arial" w:hAnsi="Arial" w:cs="Arial"/>
         </w:rPr>
       </w:pPr>
-      <w:bookmarkStart w:id="20" w:name="_Toc119264947"/>
+      <w:bookmarkStart w:id="20" w:name="_Toc119501155"/>
       <w:r>
         <w:rPr>
           <w:rFonts w:ascii="Arial" w:hAnsi="Arial" w:cs="Arial"/>
@@ -9895,7 +10147,7 @@
           <w:lang w:val="en-US"/>
         </w:rPr>
       </w:pPr>
-      <w:hyperlink r:id="rId13" w:history="1">
+      <w:hyperlink r:id="rId15" w:history="1">
         <w:r>
           <w:rPr>
             <w:rStyle w:val="Hyperlink"/>
@@ -9924,7 +10176,7 @@
           <w:lang w:val="en-US"/>
         </w:rPr>
       </w:pPr>
-      <w:hyperlink r:id="rId14" w:history="1">
+      <w:hyperlink r:id="rId16" w:history="1">
         <w:r>
           <w:rPr>
             <w:rStyle w:val="Hyperlink"/>
@@ -9953,7 +10205,7 @@
           <w:lang w:val="en-US"/>
         </w:rPr>
       </w:pPr>
-      <w:hyperlink r:id="rId15" w:history="1">
+      <w:hyperlink r:id="rId17" w:history="1">
         <w:r>
           <w:rPr>
             <w:rStyle w:val="Hyperlink"/>
@@ -9982,7 +10234,7 @@
           <w:lang w:val="en-US"/>
         </w:rPr>
       </w:pPr>
-      <w:hyperlink r:id="rId16" w:history="1">
+      <w:hyperlink r:id="rId18" w:history="1">
         <w:r>
           <w:rPr>
             <w:rStyle w:val="Hyperlink"/>
@@ -10014,7 +10266,7 @@
           <w:lang w:val="en-US"/>
         </w:rPr>
       </w:pPr>
-      <w:hyperlink r:id="rId17" w:history="1">
+      <w:hyperlink r:id="rId19" w:history="1">
         <w:r>
           <w:rPr>
             <w:rStyle w:val="Hyperlink"/>
@@ -10043,7 +10295,7 @@
           <w:lang w:val="en-US"/>
         </w:rPr>
       </w:pPr>
-      <w:hyperlink r:id="rId18" w:history="1">
+      <w:hyperlink r:id="rId20" w:history="1">
         <w:r>
           <w:rPr>
             <w:rStyle w:val="Hyperlink"/>
@@ -10062,9 +10314,15 @@
       </w:pPr>
     </w:p>
     <w:sectPr>
-      <w:footerReference w:type="default" r:id="rId19"/>
+      <w:footerReference w:type="default" r:id="rId21"/>
       <w:pgSz w:w="12240" w:h="15840"/>
       <w:pgMar w:top="1440" w:right="1440" w:bottom="1440" w:left="1440" w:header="720" w:footer="720" w:gutter="0"/>
+      <w:pgBorders w:offsetFrom="page">
+        <w:top w:val="single" w:sz="4" w:space="24" w:color="auto"/>
+        <w:left w:val="single" w:sz="4" w:space="24" w:color="auto"/>
+        <w:bottom w:val="single" w:sz="4" w:space="24" w:color="auto"/>
+        <w:right w:val="single" w:sz="4" w:space="24" w:color="auto"/>
+      </w:pgBorders>
       <w:pgNumType w:start="1"/>
       <w:cols w:space="720"/>
     </w:sectPr>
@@ -10131,7 +10389,7 @@
           <w:rPr>
             <w:noProof/>
           </w:rPr>
-          <w:t>14</w:t>
+          <w:t>13</w:t>
         </w:r>
         <w:r>
           <w:rPr>
@@ -12485,7 +12743,7 @@
 </file>
 
 <file path=customXml/itemProps1.xml><?xml version="1.0" encoding="utf-8"?>
-<ds:datastoreItem xmlns:ds="http://schemas.openxmlformats.org/officeDocument/2006/customXml" ds:itemID="{A4E71E66-61B3-4D5E-8825-721578F1B97A}">
+<ds:datastoreItem xmlns:ds="http://schemas.openxmlformats.org/officeDocument/2006/customXml" ds:itemID="{289969AB-6AE5-4BD4-878F-538AA042595F}">
   <ds:schemaRefs>
     <ds:schemaRef ds:uri="http://schemas.openxmlformats.org/officeDocument/2006/bibliography"/>
   </ds:schemaRefs>

</xml_diff>